<commit_message>
Project one is now fully documented
</commit_message>
<xml_diff>
--- a/Projects/Project-one-deploying-a-game-with-eks-cluster-and-node-group/DOU.docx
+++ b/Projects/Project-one-deploying-a-game-with-eks-cluster-and-node-group/DOU.docx
@@ -5,49 +5,72 @@
     <w:p>
       <w:pPr>
         <w:pStyle w:val="Title"/>
-      </w:pPr>
-      <w:r>
+        <w:rPr>
+          <w:rFonts w:ascii="Arial" w:hAnsi="Arial" w:cs="Arial"/>
+          <w:sz w:val="28"/>
+          <w:szCs w:val="28"/>
+        </w:rPr>
+      </w:pPr>
+      <w:r>
+        <w:rPr>
+          <w:rFonts w:ascii="Arial" w:hAnsi="Arial" w:cs="Arial"/>
+          <w:sz w:val="28"/>
+          <w:szCs w:val="28"/>
+        </w:rPr>
         <w:t>Project One: – 2048 Game</w:t>
       </w:r>
     </w:p>
     <w:p>
-      <w:r>
-        <w:t xml:space="preserve">Note: </w:t>
-      </w:r>
-      <w:r>
-        <w:t>we are setting up</w:t>
-      </w:r>
-      <w:r>
-        <w:t xml:space="preserve"> an EKS</w:t>
-      </w:r>
-      <w:r>
-        <w:t xml:space="preserve"> cluster and node group for compute after su</w:t>
-      </w:r>
-      <w:r>
-        <w:t>c</w:t>
-      </w:r>
-      <w:r>
-        <w:t>cess of it</w:t>
-      </w:r>
-      <w:r>
-        <w:t>;</w:t>
-      </w:r>
-      <w:r>
-        <w:t xml:space="preserve"> we will be able to play 2048</w:t>
-      </w:r>
-      <w:r>
-        <w:t>.</w:t>
-      </w:r>
-    </w:p>
-    <w:p>
-      <w:r>
+      <w:pPr>
+        <w:rPr>
+          <w:rFonts w:ascii="Arial" w:hAnsi="Arial" w:cs="Arial"/>
+          <w:sz w:val="28"/>
+          <w:szCs w:val="28"/>
+        </w:rPr>
+      </w:pPr>
+      <w:r>
+        <w:rPr>
+          <w:rFonts w:ascii="Arial" w:hAnsi="Arial" w:cs="Arial"/>
+          <w:sz w:val="28"/>
+          <w:szCs w:val="28"/>
+        </w:rPr>
+        <w:t>Note: we are setting up an EKS cluster and node group for compute after success of it; we will be able to play 2048.</w:t>
+      </w:r>
+    </w:p>
+    <w:p>
+      <w:pPr>
+        <w:rPr>
+          <w:rFonts w:ascii="Arial" w:hAnsi="Arial" w:cs="Arial"/>
+          <w:sz w:val="28"/>
+          <w:szCs w:val="28"/>
+        </w:rPr>
+      </w:pPr>
+      <w:r>
+        <w:rPr>
+          <w:rFonts w:ascii="Arial" w:hAnsi="Arial" w:cs="Arial"/>
+          <w:sz w:val="28"/>
+          <w:szCs w:val="28"/>
+        </w:rPr>
         <w:t>Step 1: Log into AWS environment.</w:t>
       </w:r>
     </w:p>
     <w:p>
-      <w:r>
+      <w:pPr>
+        <w:rPr>
+          <w:rFonts w:ascii="Arial" w:hAnsi="Arial" w:cs="Arial"/>
+          <w:sz w:val="28"/>
+          <w:szCs w:val="28"/>
+        </w:rPr>
+      </w:pPr>
+      <w:r>
+        <w:rPr>
+          <w:rFonts w:ascii="Arial" w:hAnsi="Arial" w:cs="Arial"/>
+          <w:noProof/>
+          <w:sz w:val="28"/>
+          <w:szCs w:val="28"/>
+        </w:rPr>
         <w:drawing>
-          <wp:inline distT="0" distB="0" distL="0" distR="0" wp14:anchorId="79E6FEFE" wp14:editId="515A0A60">
+          <wp:inline distT="0" distB="0" distL="0" distR="0" wp14:anchorId="1041ACD9" wp14:editId="4290BE93">
             <wp:extent cx="5943600" cy="3133725"/>
             <wp:effectExtent l="0" t="0" r="0" b="9525"/>
             <wp:docPr id="1" name="Picture 1"/>
@@ -91,20 +114,57 @@
       </w:r>
     </w:p>
     <w:p>
-      <w:r>
+      <w:pPr>
+        <w:rPr>
+          <w:rFonts w:ascii="Arial" w:hAnsi="Arial" w:cs="Arial"/>
+          <w:sz w:val="28"/>
+          <w:szCs w:val="28"/>
+        </w:rPr>
+      </w:pPr>
+      <w:r>
+        <w:rPr>
+          <w:rFonts w:ascii="Arial" w:hAnsi="Arial" w:cs="Arial"/>
+          <w:sz w:val="28"/>
+          <w:szCs w:val="28"/>
+        </w:rPr>
         <w:br w:type="page"/>
       </w:r>
     </w:p>
     <w:p>
-      <w:r>
+      <w:pPr>
+        <w:rPr>
+          <w:rFonts w:ascii="Arial" w:hAnsi="Arial" w:cs="Arial"/>
+          <w:sz w:val="28"/>
+          <w:szCs w:val="28"/>
+        </w:rPr>
+      </w:pPr>
+      <w:r>
+        <w:rPr>
+          <w:rFonts w:ascii="Arial" w:hAnsi="Arial" w:cs="Arial"/>
+          <w:sz w:val="28"/>
+          <w:szCs w:val="28"/>
+        </w:rPr>
         <w:lastRenderedPageBreak/>
         <w:t>Step 2: Go to EKS platform through AWS console and create a cluster.</w:t>
       </w:r>
     </w:p>
     <w:p>
-      <w:r>
+      <w:pPr>
+        <w:rPr>
+          <w:rFonts w:ascii="Arial" w:hAnsi="Arial" w:cs="Arial"/>
+          <w:sz w:val="28"/>
+          <w:szCs w:val="28"/>
+        </w:rPr>
+      </w:pPr>
+      <w:r>
+        <w:rPr>
+          <w:rFonts w:ascii="Arial" w:hAnsi="Arial" w:cs="Arial"/>
+          <w:noProof/>
+          <w:sz w:val="28"/>
+          <w:szCs w:val="28"/>
+        </w:rPr>
         <w:drawing>
-          <wp:inline distT="0" distB="0" distL="0" distR="0" wp14:anchorId="28F12077" wp14:editId="0AB45326">
+          <wp:inline distT="0" distB="0" distL="0" distR="0" wp14:anchorId="45EBDAA7" wp14:editId="04301CED">
             <wp:extent cx="5943600" cy="3190875"/>
             <wp:effectExtent l="0" t="0" r="0" b="9525"/>
             <wp:docPr id="2" name="Picture 2"/>
@@ -147,111 +207,118 @@
         </w:drawing>
       </w:r>
     </w:p>
-    <w:p/>
-    <w:p/>
-    <w:p>
-      <w:r>
-        <w:t xml:space="preserve">Bonus point </w:t>
-      </w:r>
-      <w:r>
-        <w:t xml:space="preserve">Create an </w:t>
-      </w:r>
-      <w:r>
-        <w:t>IAM</w:t>
-      </w:r>
-      <w:r>
-        <w:t xml:space="preserve"> role first</w:t>
-      </w:r>
-      <w:r>
-        <w:t>:</w:t>
-      </w:r>
-    </w:p>
-    <w:p>
-      <w:r>
-        <w:t>IAM</w:t>
-      </w:r>
-      <w:r>
-        <w:t>-&gt; Roles-&gt; Create a role-&gt; Trust entity type</w:t>
-      </w:r>
-      <w:r>
-        <w:t xml:space="preserve"> </w:t>
-      </w:r>
-      <w:r>
-        <w:t>(AWS service)</w:t>
-      </w:r>
-      <w:r>
-        <w:t xml:space="preserve"> </w:t>
-      </w:r>
-      <w:r>
-        <w:t>-&gt; Use Case</w:t>
-      </w:r>
-      <w:r>
-        <w:t xml:space="preserve"> </w:t>
-      </w:r>
-      <w:r>
-        <w:t>(Service:</w:t>
-      </w:r>
-      <w:r>
-        <w:t xml:space="preserve"> </w:t>
-      </w:r>
-      <w:r>
-        <w:t>EKS type it and select EKS cluster use case)</w:t>
-      </w:r>
-      <w:r>
-        <w:t xml:space="preserve"> </w:t>
-      </w:r>
-      <w:r>
-        <w:t>-&gt; Next-&gt; Add permissions</w:t>
-      </w:r>
-      <w:r>
-        <w:t xml:space="preserve"> </w:t>
-      </w:r>
-      <w:r>
-        <w:t>(w</w:t>
-      </w:r>
-      <w:r>
-        <w:t>ill already have an existing EKS</w:t>
-      </w:r>
-      <w:r>
-        <w:t xml:space="preserve"> cluster policy no need to change it, do Next)</w:t>
-      </w:r>
-      <w:r>
-        <w:t xml:space="preserve"> </w:t>
-      </w:r>
-      <w:r>
-        <w:t>-&gt; Name</w:t>
-      </w:r>
-      <w:r>
-        <w:t xml:space="preserve"> </w:t>
-      </w:r>
-      <w:r>
-        <w:t>(EKS-role-1)</w:t>
-      </w:r>
-      <w:r>
-        <w:t xml:space="preserve"> </w:t>
-      </w:r>
-      <w:r>
-        <w:t>-&gt; Create role.</w:t>
-      </w:r>
-    </w:p>
-    <w:p>
-      <w:r>
+    <w:p>
+      <w:pPr>
+        <w:rPr>
+          <w:rFonts w:ascii="Arial" w:hAnsi="Arial" w:cs="Arial"/>
+          <w:sz w:val="28"/>
+          <w:szCs w:val="28"/>
+        </w:rPr>
+      </w:pPr>
+    </w:p>
+    <w:p>
+      <w:pPr>
+        <w:rPr>
+          <w:rFonts w:ascii="Arial" w:hAnsi="Arial" w:cs="Arial"/>
+          <w:sz w:val="28"/>
+          <w:szCs w:val="28"/>
+        </w:rPr>
+      </w:pPr>
+    </w:p>
+    <w:p>
+      <w:pPr>
+        <w:rPr>
+          <w:rFonts w:ascii="Arial" w:hAnsi="Arial" w:cs="Arial"/>
+          <w:sz w:val="28"/>
+          <w:szCs w:val="28"/>
+        </w:rPr>
+      </w:pPr>
+      <w:r>
+        <w:rPr>
+          <w:rFonts w:ascii="Arial" w:hAnsi="Arial" w:cs="Arial"/>
+          <w:sz w:val="28"/>
+          <w:szCs w:val="28"/>
+        </w:rPr>
+        <w:t>Bonus point Create an IAM role first:</w:t>
+      </w:r>
+    </w:p>
+    <w:p>
+      <w:pPr>
+        <w:rPr>
+          <w:rFonts w:ascii="Arial" w:hAnsi="Arial" w:cs="Arial"/>
+          <w:sz w:val="28"/>
+          <w:szCs w:val="28"/>
+        </w:rPr>
+      </w:pPr>
+      <w:r>
+        <w:rPr>
+          <w:rFonts w:ascii="Arial" w:hAnsi="Arial" w:cs="Arial"/>
+          <w:sz w:val="28"/>
+          <w:szCs w:val="28"/>
+        </w:rPr>
+        <w:t>IAM-&gt; Roles-&gt; Create a role-&gt; Trust entity type (AWS service) -&gt; Use Case (Service: EKS type it and select EKS cluster use case) -&gt; Next-&gt; Add permissions (will already have an existing EKS cluster policy no need to change it, do Next) -&gt; Name (EKS-role-1) -&gt; Create role.</w:t>
+      </w:r>
+    </w:p>
+    <w:p>
+      <w:pPr>
+        <w:rPr>
+          <w:rFonts w:ascii="Arial" w:hAnsi="Arial" w:cs="Arial"/>
+          <w:sz w:val="28"/>
+          <w:szCs w:val="28"/>
+        </w:rPr>
+      </w:pPr>
+      <w:r>
+        <w:rPr>
+          <w:rFonts w:ascii="Arial" w:hAnsi="Arial" w:cs="Arial"/>
+          <w:sz w:val="28"/>
+          <w:szCs w:val="28"/>
+        </w:rPr>
         <w:br w:type="page"/>
       </w:r>
     </w:p>
     <w:p>
-      <w:r>
+      <w:pPr>
+        <w:rPr>
+          <w:rFonts w:ascii="Arial" w:hAnsi="Arial" w:cs="Arial"/>
+          <w:sz w:val="28"/>
+          <w:szCs w:val="28"/>
+        </w:rPr>
+      </w:pPr>
+      <w:r>
+        <w:rPr>
+          <w:rFonts w:ascii="Arial" w:hAnsi="Arial" w:cs="Arial"/>
+          <w:sz w:val="28"/>
+          <w:szCs w:val="28"/>
+        </w:rPr>
         <w:lastRenderedPageBreak/>
         <w:t xml:space="preserve">Step 3: </w:t>
       </w:r>
       <w:r>
+        <w:rPr>
+          <w:rFonts w:ascii="Arial" w:hAnsi="Arial" w:cs="Arial"/>
+          <w:sz w:val="28"/>
+          <w:szCs w:val="28"/>
+        </w:rPr>
         <w:t>Add name of the cluster, always select latest version for K8’s and create a service role to it through IAM.</w:t>
       </w:r>
     </w:p>
     <w:p>
-      <w:r>
+      <w:pPr>
+        <w:rPr>
+          <w:rFonts w:ascii="Arial" w:hAnsi="Arial" w:cs="Arial"/>
+          <w:sz w:val="28"/>
+          <w:szCs w:val="28"/>
+        </w:rPr>
+      </w:pPr>
+      <w:r>
+        <w:rPr>
+          <w:rFonts w:ascii="Arial" w:hAnsi="Arial" w:cs="Arial"/>
+          <w:noProof/>
+          <w:sz w:val="28"/>
+          <w:szCs w:val="28"/>
+        </w:rPr>
         <w:drawing>
-          <wp:inline distT="0" distB="0" distL="0" distR="0" wp14:anchorId="4655DB9F" wp14:editId="6A1D130A">
+          <wp:inline distT="0" distB="0" distL="0" distR="0" wp14:anchorId="44D264EC" wp14:editId="56768DBF">
             <wp:extent cx="5943600" cy="3209925"/>
             <wp:effectExtent l="0" t="0" r="0" b="9525"/>
             <wp:docPr id="4" name="Picture 4"/>
@@ -295,87 +362,184 @@
       </w:r>
     </w:p>
     <w:p>
-      <w:r>
-        <w:t xml:space="preserve">Step </w:t>
-      </w:r>
-      <w:r>
-        <w:t>4</w:t>
-      </w:r>
-      <w:r>
-        <w:t>:</w:t>
-      </w:r>
-      <w:r>
-        <w:t xml:space="preserve"> Go to next page then select APV you can select DFLT VPC for now and do remove AZ-1E.</w:t>
-      </w:r>
-      <w:r>
+      <w:pPr>
+        <w:rPr>
+          <w:rFonts w:ascii="Arial" w:hAnsi="Arial" w:cs="Arial"/>
+          <w:sz w:val="28"/>
+          <w:szCs w:val="28"/>
+        </w:rPr>
+      </w:pPr>
+      <w:r>
+        <w:rPr>
+          <w:rFonts w:ascii="Arial" w:hAnsi="Arial" w:cs="Arial"/>
+          <w:sz w:val="28"/>
+          <w:szCs w:val="28"/>
+        </w:rPr>
+        <w:t>Step 4: Go to next page then select APV you can select DFLT VPC for now and do remove AZ-1E.</w:t>
+      </w:r>
+      <w:r>
+        <w:rPr>
+          <w:rFonts w:ascii="Arial" w:hAnsi="Arial" w:cs="Arial"/>
+          <w:sz w:val="28"/>
+          <w:szCs w:val="28"/>
+        </w:rPr>
         <w:t xml:space="preserve"> </w:t>
       </w:r>
       <w:r>
+        <w:rPr>
+          <w:rFonts w:ascii="Arial" w:hAnsi="Arial" w:cs="Arial"/>
+          <w:sz w:val="28"/>
+          <w:szCs w:val="28"/>
+        </w:rPr>
         <w:t xml:space="preserve">Create a SG with Name will eks-sg1 then select the </w:t>
       </w:r>
       <w:proofErr w:type="spellStart"/>
       <w:r>
+        <w:rPr>
+          <w:rFonts w:ascii="Arial" w:hAnsi="Arial" w:cs="Arial"/>
+          <w:sz w:val="28"/>
+          <w:szCs w:val="28"/>
+        </w:rPr>
         <w:t>dflt</w:t>
       </w:r>
       <w:proofErr w:type="spellEnd"/>
       <w:r>
+        <w:rPr>
+          <w:rFonts w:ascii="Arial" w:hAnsi="Arial" w:cs="Arial"/>
+          <w:sz w:val="28"/>
+          <w:szCs w:val="28"/>
+        </w:rPr>
         <w:t xml:space="preserve"> </w:t>
       </w:r>
       <w:proofErr w:type="spellStart"/>
       <w:r>
+        <w:rPr>
+          <w:rFonts w:ascii="Arial" w:hAnsi="Arial" w:cs="Arial"/>
+          <w:sz w:val="28"/>
+          <w:szCs w:val="28"/>
+        </w:rPr>
         <w:t>vpc</w:t>
       </w:r>
       <w:proofErr w:type="spellEnd"/>
       <w:r>
+        <w:rPr>
+          <w:rFonts w:ascii="Arial" w:hAnsi="Arial" w:cs="Arial"/>
+          <w:sz w:val="28"/>
+          <w:szCs w:val="28"/>
+        </w:rPr>
         <w:t xml:space="preserve"> and then add inbound rules </w:t>
       </w:r>
       <w:proofErr w:type="spellStart"/>
       <w:proofErr w:type="gramStart"/>
       <w:r>
+        <w:rPr>
+          <w:rFonts w:ascii="Arial" w:hAnsi="Arial" w:cs="Arial"/>
+          <w:sz w:val="28"/>
+          <w:szCs w:val="28"/>
+        </w:rPr>
         <w:t>ssh</w:t>
       </w:r>
       <w:proofErr w:type="spellEnd"/>
       <w:proofErr w:type="gramEnd"/>
       <w:r>
+        <w:rPr>
+          <w:rFonts w:ascii="Arial" w:hAnsi="Arial" w:cs="Arial"/>
+          <w:sz w:val="28"/>
+          <w:szCs w:val="28"/>
+        </w:rPr>
         <w:t xml:space="preserve"> &amp; http anywhere</w:t>
       </w:r>
       <w:r>
+        <w:rPr>
+          <w:rFonts w:ascii="Arial" w:hAnsi="Arial" w:cs="Arial"/>
+          <w:sz w:val="28"/>
+          <w:szCs w:val="28"/>
+        </w:rPr>
         <w:t xml:space="preserve"> and add custom </w:t>
       </w:r>
       <w:proofErr w:type="spellStart"/>
       <w:r>
+        <w:rPr>
+          <w:rFonts w:ascii="Arial" w:hAnsi="Arial" w:cs="Arial"/>
+          <w:sz w:val="28"/>
+          <w:szCs w:val="28"/>
+        </w:rPr>
         <w:t>tcp</w:t>
       </w:r>
       <w:proofErr w:type="spellEnd"/>
       <w:r>
+        <w:rPr>
+          <w:rFonts w:ascii="Arial" w:hAnsi="Arial" w:cs="Arial"/>
+          <w:sz w:val="28"/>
+          <w:szCs w:val="28"/>
+        </w:rPr>
         <w:t xml:space="preserve"> pot 8080 anywhere create </w:t>
       </w:r>
       <w:proofErr w:type="spellStart"/>
       <w:r>
+        <w:rPr>
+          <w:rFonts w:ascii="Arial" w:hAnsi="Arial" w:cs="Arial"/>
+          <w:sz w:val="28"/>
+          <w:szCs w:val="28"/>
+        </w:rPr>
         <w:t>sg</w:t>
       </w:r>
       <w:proofErr w:type="spellEnd"/>
       <w:r>
+        <w:rPr>
+          <w:rFonts w:ascii="Arial" w:hAnsi="Arial" w:cs="Arial"/>
+          <w:sz w:val="28"/>
+          <w:szCs w:val="28"/>
+        </w:rPr>
         <w:t xml:space="preserve">. Come back to </w:t>
       </w:r>
       <w:proofErr w:type="spellStart"/>
       <w:proofErr w:type="gramStart"/>
       <w:r>
+        <w:rPr>
+          <w:rFonts w:ascii="Arial" w:hAnsi="Arial" w:cs="Arial"/>
+          <w:sz w:val="28"/>
+          <w:szCs w:val="28"/>
+        </w:rPr>
         <w:t>eks</w:t>
       </w:r>
       <w:proofErr w:type="spellEnd"/>
       <w:r>
+        <w:rPr>
+          <w:rFonts w:ascii="Arial" w:hAnsi="Arial" w:cs="Arial"/>
+          <w:sz w:val="28"/>
+          <w:szCs w:val="28"/>
+        </w:rPr>
         <w:t xml:space="preserve">  screen</w:t>
       </w:r>
       <w:proofErr w:type="gramEnd"/>
       <w:r>
+        <w:rPr>
+          <w:rFonts w:ascii="Arial" w:hAnsi="Arial" w:cs="Arial"/>
+          <w:sz w:val="28"/>
+          <w:szCs w:val="28"/>
+        </w:rPr>
         <w:t xml:space="preserve"> add Security group and then leave everything as it is.</w:t>
       </w:r>
     </w:p>
     <w:p>
-      <w:r>
+      <w:pPr>
+        <w:rPr>
+          <w:rFonts w:ascii="Arial" w:hAnsi="Arial" w:cs="Arial"/>
+          <w:sz w:val="28"/>
+          <w:szCs w:val="28"/>
+        </w:rPr>
+      </w:pPr>
+      <w:r>
+        <w:rPr>
+          <w:rFonts w:ascii="Arial" w:hAnsi="Arial" w:cs="Arial"/>
+          <w:noProof/>
+          <w:sz w:val="28"/>
+          <w:szCs w:val="28"/>
+        </w:rPr>
+        <w:lastRenderedPageBreak/>
         <w:drawing>
-          <wp:inline distT="0" distB="0" distL="0" distR="0" wp14:anchorId="2AE080CA" wp14:editId="445E3615">
+          <wp:inline distT="0" distB="0" distL="0" distR="0" wp14:anchorId="1D28B454" wp14:editId="3D9AA91F">
             <wp:extent cx="5943600" cy="3171825"/>
             <wp:effectExtent l="0" t="0" r="0" b="9525"/>
             <wp:docPr id="5" name="Picture 5"/>
@@ -421,30 +585,38 @@
     <w:p>
       <w:pPr>
         <w:rPr>
+          <w:rFonts w:ascii="Arial" w:hAnsi="Arial" w:cs="Arial"/>
           <w:noProof/>
-        </w:rPr>
-      </w:pPr>
-      <w:r>
-        <w:lastRenderedPageBreak/>
-        <w:t xml:space="preserve">Step </w:t>
-      </w:r>
-      <w:r>
-        <w:t>5</w:t>
-      </w:r>
-      <w:r>
-        <w:t>:</w:t>
-      </w:r>
-      <w:r>
-        <w:t xml:space="preserve"> Leave everything default in these two upcoming pages and click next.</w:t>
-      </w:r>
-    </w:p>
-    <w:p>
-      <w:r>
-        <w:rPr>
+          <w:sz w:val="28"/>
+          <w:szCs w:val="28"/>
+        </w:rPr>
+      </w:pPr>
+      <w:r>
+        <w:rPr>
+          <w:rFonts w:ascii="Arial" w:hAnsi="Arial" w:cs="Arial"/>
+          <w:sz w:val="28"/>
+          <w:szCs w:val="28"/>
+        </w:rPr>
+        <w:t>Step 5: Leave everything default in these two upcoming pages and click next.</w:t>
+      </w:r>
+    </w:p>
+    <w:p>
+      <w:pPr>
+        <w:rPr>
+          <w:rFonts w:ascii="Arial" w:hAnsi="Arial" w:cs="Arial"/>
+          <w:sz w:val="28"/>
+          <w:szCs w:val="28"/>
+        </w:rPr>
+      </w:pPr>
+      <w:r>
+        <w:rPr>
+          <w:rFonts w:ascii="Arial" w:hAnsi="Arial" w:cs="Arial"/>
           <w:noProof/>
+          <w:sz w:val="28"/>
+          <w:szCs w:val="28"/>
         </w:rPr>
         <w:drawing>
-          <wp:inline distT="0" distB="0" distL="0" distR="0" wp14:anchorId="2CAC0477" wp14:editId="0FAE2CAC">
+          <wp:inline distT="0" distB="0" distL="0" distR="0" wp14:anchorId="7156E359" wp14:editId="2D5CCC69">
             <wp:extent cx="5943600" cy="3190875"/>
             <wp:effectExtent l="0" t="0" r="0" b="9525"/>
             <wp:docPr id="6" name="Picture 6"/>
@@ -487,11 +659,33 @@
         </w:drawing>
       </w:r>
     </w:p>
-    <w:p/>
-    <w:p>
-      <w:r>
+    <w:p>
+      <w:pPr>
+        <w:rPr>
+          <w:rFonts w:ascii="Arial" w:hAnsi="Arial" w:cs="Arial"/>
+          <w:sz w:val="28"/>
+          <w:szCs w:val="28"/>
+        </w:rPr>
+      </w:pPr>
+    </w:p>
+    <w:p>
+      <w:pPr>
+        <w:rPr>
+          <w:rFonts w:ascii="Arial" w:hAnsi="Arial" w:cs="Arial"/>
+          <w:sz w:val="28"/>
+          <w:szCs w:val="28"/>
+        </w:rPr>
+      </w:pPr>
+      <w:r>
+        <w:rPr>
+          <w:rFonts w:ascii="Arial" w:hAnsi="Arial" w:cs="Arial"/>
+          <w:noProof/>
+          <w:sz w:val="28"/>
+          <w:szCs w:val="28"/>
+        </w:rPr>
+        <w:lastRenderedPageBreak/>
         <w:drawing>
-          <wp:inline distT="0" distB="0" distL="0" distR="0" wp14:anchorId="17B05C4D" wp14:editId="00C56B45">
+          <wp:inline distT="0" distB="0" distL="0" distR="0" wp14:anchorId="5C1AB461" wp14:editId="0786DE16">
             <wp:extent cx="5943600" cy="3200400"/>
             <wp:effectExtent l="0" t="0" r="0" b="0"/>
             <wp:docPr id="7" name="Picture 7"/>
@@ -534,15 +728,3629 @@
         </w:drawing>
       </w:r>
     </w:p>
-    <w:p/>
-    <w:p>
-      <w:r>
-        <w:t>Final clust</w:t>
-      </w:r>
+    <w:p>
+      <w:pPr>
+        <w:rPr>
+          <w:rFonts w:ascii="Arial" w:hAnsi="Arial" w:cs="Arial"/>
+          <w:sz w:val="28"/>
+          <w:szCs w:val="28"/>
+        </w:rPr>
+      </w:pPr>
+      <w:r>
+        <w:rPr>
+          <w:rFonts w:ascii="Arial" w:hAnsi="Arial" w:cs="Arial"/>
+          <w:sz w:val="28"/>
+          <w:szCs w:val="28"/>
+        </w:rPr>
+        <w:br w:type="page"/>
+      </w:r>
+    </w:p>
+    <w:p>
+      <w:pPr>
+        <w:rPr>
+          <w:rFonts w:ascii="Arial" w:hAnsi="Arial" w:cs="Arial"/>
+          <w:sz w:val="28"/>
+          <w:szCs w:val="28"/>
+        </w:rPr>
+      </w:pPr>
+      <w:r>
+        <w:rPr>
+          <w:rFonts w:ascii="Arial" w:hAnsi="Arial" w:cs="Arial"/>
+          <w:sz w:val="28"/>
+          <w:szCs w:val="28"/>
+        </w:rPr>
+        <w:lastRenderedPageBreak/>
+        <w:t xml:space="preserve">Step 6:  </w:t>
+      </w:r>
+      <w:r>
+        <w:rPr>
+          <w:rFonts w:ascii="Arial" w:hAnsi="Arial" w:cs="Arial"/>
+          <w:sz w:val="28"/>
+          <w:szCs w:val="28"/>
+        </w:rPr>
+        <w:t>Final cluster page</w:t>
+      </w:r>
+      <w:proofErr w:type="gramStart"/>
+      <w:r>
+        <w:rPr>
+          <w:rFonts w:ascii="Arial" w:hAnsi="Arial" w:cs="Arial"/>
+          <w:sz w:val="28"/>
+          <w:szCs w:val="28"/>
+        </w:rPr>
+        <w:t>:----------------</w:t>
+      </w:r>
+      <w:proofErr w:type="gramEnd"/>
+      <w:r>
+        <w:rPr>
+          <w:rFonts w:ascii="Arial" w:hAnsi="Arial" w:cs="Arial"/>
+          <w:sz w:val="28"/>
+          <w:szCs w:val="28"/>
+        </w:rPr>
+        <w:t>Click on create.</w:t>
+      </w:r>
+    </w:p>
+    <w:p>
+      <w:pPr>
+        <w:rPr>
+          <w:rFonts w:ascii="Arial" w:hAnsi="Arial" w:cs="Arial"/>
+          <w:sz w:val="28"/>
+          <w:szCs w:val="28"/>
+        </w:rPr>
+      </w:pPr>
+      <w:r>
+        <w:rPr>
+          <w:rFonts w:ascii="Arial" w:hAnsi="Arial" w:cs="Arial"/>
+          <w:sz w:val="28"/>
+          <w:szCs w:val="28"/>
+        </w:rPr>
+        <w:drawing>
+          <wp:inline distT="0" distB="0" distL="0" distR="0" wp14:anchorId="5C02943C" wp14:editId="69FD9C02">
+            <wp:extent cx="5943600" cy="2837180"/>
+            <wp:effectExtent l="0" t="0" r="0" b="1270"/>
+            <wp:docPr id="3" name="Picture 3"/>
+            <wp:cNvGraphicFramePr>
+              <a:graphicFrameLocks xmlns:a="http://schemas.openxmlformats.org/drawingml/2006/main" noChangeAspect="1"/>
+            </wp:cNvGraphicFramePr>
+            <a:graphic xmlns:a="http://schemas.openxmlformats.org/drawingml/2006/main">
+              <a:graphicData uri="http://schemas.openxmlformats.org/drawingml/2006/picture">
+                <pic:pic xmlns:pic="http://schemas.openxmlformats.org/drawingml/2006/picture">
+                  <pic:nvPicPr>
+                    <pic:cNvPr id="0" name=""/>
+                    <pic:cNvPicPr/>
+                  </pic:nvPicPr>
+                  <pic:blipFill>
+                    <a:blip r:embed="rId11"/>
+                    <a:stretch>
+                      <a:fillRect/>
+                    </a:stretch>
+                  </pic:blipFill>
+                  <pic:spPr>
+                    <a:xfrm>
+                      <a:off x="0" y="0"/>
+                      <a:ext cx="5943600" cy="2837180"/>
+                    </a:xfrm>
+                    <a:prstGeom prst="rect">
+                      <a:avLst/>
+                    </a:prstGeom>
+                  </pic:spPr>
+                </pic:pic>
+              </a:graphicData>
+            </a:graphic>
+          </wp:inline>
+        </w:drawing>
+      </w:r>
+    </w:p>
+    <w:p>
+      <w:pPr>
+        <w:rPr>
+          <w:rFonts w:ascii="Arial" w:hAnsi="Arial" w:cs="Arial"/>
+          <w:sz w:val="28"/>
+          <w:szCs w:val="28"/>
+        </w:rPr>
+      </w:pPr>
+    </w:p>
+    <w:p>
+      <w:pPr>
+        <w:rPr>
+          <w:rFonts w:ascii="Arial" w:hAnsi="Arial" w:cs="Arial"/>
+          <w:sz w:val="28"/>
+          <w:szCs w:val="28"/>
+        </w:rPr>
+      </w:pPr>
+      <w:r>
+        <w:rPr>
+          <w:rFonts w:ascii="Arial" w:hAnsi="Arial" w:cs="Arial"/>
+          <w:sz w:val="28"/>
+          <w:szCs w:val="28"/>
+        </w:rPr>
+        <w:t xml:space="preserve">Step 7:  Then wait for 15 to </w:t>
+      </w:r>
+      <w:proofErr w:type="gramStart"/>
+      <w:r>
+        <w:rPr>
+          <w:rFonts w:ascii="Arial" w:hAnsi="Arial" w:cs="Arial"/>
+          <w:sz w:val="28"/>
+          <w:szCs w:val="28"/>
+        </w:rPr>
+        <w:t>20mins(</w:t>
+      </w:r>
+      <w:proofErr w:type="gramEnd"/>
+      <w:r>
+        <w:rPr>
+          <w:rFonts w:ascii="Arial" w:hAnsi="Arial" w:cs="Arial"/>
+          <w:sz w:val="28"/>
+          <w:szCs w:val="28"/>
+        </w:rPr>
+        <w:t xml:space="preserve">Time taken by </w:t>
+      </w:r>
+      <w:proofErr w:type="spellStart"/>
+      <w:r>
+        <w:rPr>
+          <w:rFonts w:ascii="Arial" w:hAnsi="Arial" w:cs="Arial"/>
+          <w:sz w:val="28"/>
+          <w:szCs w:val="28"/>
+        </w:rPr>
+        <w:t>aws</w:t>
+      </w:r>
+      <w:proofErr w:type="spellEnd"/>
+      <w:r>
+        <w:rPr>
+          <w:rFonts w:ascii="Arial" w:hAnsi="Arial" w:cs="Arial"/>
+          <w:sz w:val="28"/>
+          <w:szCs w:val="28"/>
+        </w:rPr>
+        <w:t xml:space="preserve"> to create a cluster)</w:t>
+      </w:r>
+    </w:p>
+    <w:p>
+      <w:pPr>
+        <w:rPr>
+          <w:rFonts w:ascii="Arial" w:hAnsi="Arial" w:cs="Arial"/>
+          <w:sz w:val="28"/>
+          <w:szCs w:val="28"/>
+        </w:rPr>
+      </w:pPr>
+      <w:r>
+        <w:rPr>
+          <w:rFonts w:ascii="Arial" w:hAnsi="Arial" w:cs="Arial"/>
+          <w:sz w:val="28"/>
+          <w:szCs w:val="28"/>
+        </w:rPr>
+        <w:drawing>
+          <wp:inline distT="0" distB="0" distL="0" distR="0" wp14:anchorId="4156ED3E" wp14:editId="3ED8284F">
+            <wp:extent cx="5943600" cy="2787015"/>
+            <wp:effectExtent l="0" t="0" r="0" b="0"/>
+            <wp:docPr id="8" name="Picture 8"/>
+            <wp:cNvGraphicFramePr>
+              <a:graphicFrameLocks xmlns:a="http://schemas.openxmlformats.org/drawingml/2006/main" noChangeAspect="1"/>
+            </wp:cNvGraphicFramePr>
+            <a:graphic xmlns:a="http://schemas.openxmlformats.org/drawingml/2006/main">
+              <a:graphicData uri="http://schemas.openxmlformats.org/drawingml/2006/picture">
+                <pic:pic xmlns:pic="http://schemas.openxmlformats.org/drawingml/2006/picture">
+                  <pic:nvPicPr>
+                    <pic:cNvPr id="0" name=""/>
+                    <pic:cNvPicPr/>
+                  </pic:nvPicPr>
+                  <pic:blipFill>
+                    <a:blip r:embed="rId12"/>
+                    <a:stretch>
+                      <a:fillRect/>
+                    </a:stretch>
+                  </pic:blipFill>
+                  <pic:spPr>
+                    <a:xfrm>
+                      <a:off x="0" y="0"/>
+                      <a:ext cx="5943600" cy="2787015"/>
+                    </a:xfrm>
+                    <a:prstGeom prst="rect">
+                      <a:avLst/>
+                    </a:prstGeom>
+                  </pic:spPr>
+                </pic:pic>
+              </a:graphicData>
+            </a:graphic>
+          </wp:inline>
+        </w:drawing>
+      </w:r>
+    </w:p>
+    <w:p>
+      <w:pPr>
+        <w:rPr>
+          <w:rFonts w:ascii="Arial" w:hAnsi="Arial" w:cs="Arial"/>
+          <w:sz w:val="28"/>
+          <w:szCs w:val="28"/>
+        </w:rPr>
+      </w:pPr>
+      <w:r>
+        <w:rPr>
+          <w:rFonts w:ascii="Arial" w:hAnsi="Arial" w:cs="Arial"/>
+          <w:sz w:val="28"/>
+          <w:szCs w:val="28"/>
+        </w:rPr>
+        <w:drawing>
+          <wp:inline distT="0" distB="0" distL="0" distR="0" wp14:anchorId="058F2ECD" wp14:editId="6103289E">
+            <wp:extent cx="5943600" cy="864870"/>
+            <wp:effectExtent l="0" t="0" r="0" b="0"/>
+            <wp:docPr id="9" name="Picture 9"/>
+            <wp:cNvGraphicFramePr>
+              <a:graphicFrameLocks xmlns:a="http://schemas.openxmlformats.org/drawingml/2006/main" noChangeAspect="1"/>
+            </wp:cNvGraphicFramePr>
+            <a:graphic xmlns:a="http://schemas.openxmlformats.org/drawingml/2006/main">
+              <a:graphicData uri="http://schemas.openxmlformats.org/drawingml/2006/picture">
+                <pic:pic xmlns:pic="http://schemas.openxmlformats.org/drawingml/2006/picture">
+                  <pic:nvPicPr>
+                    <pic:cNvPr id="0" name=""/>
+                    <pic:cNvPicPr/>
+                  </pic:nvPicPr>
+                  <pic:blipFill>
+                    <a:blip r:embed="rId13"/>
+                    <a:stretch>
+                      <a:fillRect/>
+                    </a:stretch>
+                  </pic:blipFill>
+                  <pic:spPr>
+                    <a:xfrm>
+                      <a:off x="0" y="0"/>
+                      <a:ext cx="5943600" cy="864870"/>
+                    </a:xfrm>
+                    <a:prstGeom prst="rect">
+                      <a:avLst/>
+                    </a:prstGeom>
+                  </pic:spPr>
+                </pic:pic>
+              </a:graphicData>
+            </a:graphic>
+          </wp:inline>
+        </w:drawing>
+      </w:r>
+    </w:p>
+    <w:p>
+      <w:pPr>
+        <w:rPr>
+          <w:rFonts w:ascii="Arial" w:hAnsi="Arial" w:cs="Arial"/>
+          <w:sz w:val="28"/>
+          <w:szCs w:val="28"/>
+        </w:rPr>
+      </w:pPr>
+      <w:r>
+        <w:rPr>
+          <w:rFonts w:ascii="Arial" w:hAnsi="Arial" w:cs="Arial"/>
+          <w:sz w:val="28"/>
+          <w:szCs w:val="28"/>
+        </w:rPr>
+        <w:lastRenderedPageBreak/>
+        <w:t>Note: Ready status</w:t>
+      </w:r>
+      <w:r>
+        <w:rPr>
+          <w:rFonts w:ascii="Arial" w:hAnsi="Arial" w:cs="Arial"/>
+          <w:sz w:val="28"/>
+          <w:szCs w:val="28"/>
+        </w:rPr>
+        <w:drawing>
+          <wp:inline distT="0" distB="0" distL="0" distR="0" wp14:anchorId="513A0D70" wp14:editId="3B226BF0">
+            <wp:extent cx="5943600" cy="1833245"/>
+            <wp:effectExtent l="0" t="0" r="0" b="0"/>
+            <wp:docPr id="10" name="Picture 10"/>
+            <wp:cNvGraphicFramePr>
+              <a:graphicFrameLocks xmlns:a="http://schemas.openxmlformats.org/drawingml/2006/main" noChangeAspect="1"/>
+            </wp:cNvGraphicFramePr>
+            <a:graphic xmlns:a="http://schemas.openxmlformats.org/drawingml/2006/main">
+              <a:graphicData uri="http://schemas.openxmlformats.org/drawingml/2006/picture">
+                <pic:pic xmlns:pic="http://schemas.openxmlformats.org/drawingml/2006/picture">
+                  <pic:nvPicPr>
+                    <pic:cNvPr id="0" name=""/>
+                    <pic:cNvPicPr/>
+                  </pic:nvPicPr>
+                  <pic:blipFill>
+                    <a:blip r:embed="rId14"/>
+                    <a:stretch>
+                      <a:fillRect/>
+                    </a:stretch>
+                  </pic:blipFill>
+                  <pic:spPr>
+                    <a:xfrm>
+                      <a:off x="0" y="0"/>
+                      <a:ext cx="5943600" cy="1833245"/>
+                    </a:xfrm>
+                    <a:prstGeom prst="rect">
+                      <a:avLst/>
+                    </a:prstGeom>
+                  </pic:spPr>
+                </pic:pic>
+              </a:graphicData>
+            </a:graphic>
+          </wp:inline>
+        </w:drawing>
+      </w:r>
+    </w:p>
+    <w:p>
+      <w:pPr>
+        <w:rPr>
+          <w:rFonts w:ascii="Arial" w:hAnsi="Arial" w:cs="Arial"/>
+          <w:sz w:val="28"/>
+          <w:szCs w:val="28"/>
+        </w:rPr>
+      </w:pPr>
+    </w:p>
+    <w:p>
+      <w:pPr>
+        <w:rPr>
+          <w:rFonts w:ascii="Arial" w:hAnsi="Arial" w:cs="Arial"/>
+          <w:sz w:val="28"/>
+          <w:szCs w:val="28"/>
+        </w:rPr>
+      </w:pPr>
+      <w:r>
+        <w:rPr>
+          <w:rFonts w:ascii="Arial" w:hAnsi="Arial" w:cs="Arial"/>
+          <w:sz w:val="28"/>
+          <w:szCs w:val="28"/>
+        </w:rPr>
+        <w:t xml:space="preserve">Step 8: Now before adding compute for our control plane we will create a </w:t>
+      </w:r>
+      <w:r>
+        <w:rPr>
+          <w:rFonts w:ascii="Arial" w:hAnsi="Arial" w:cs="Arial"/>
+          <w:sz w:val="28"/>
+          <w:szCs w:val="28"/>
+        </w:rPr>
+        <w:t xml:space="preserve">new </w:t>
+      </w:r>
+      <w:proofErr w:type="spellStart"/>
+      <w:r>
+        <w:rPr>
+          <w:rFonts w:ascii="Arial" w:hAnsi="Arial" w:cs="Arial"/>
+          <w:sz w:val="28"/>
+          <w:szCs w:val="28"/>
+        </w:rPr>
+        <w:t>iam</w:t>
+      </w:r>
+      <w:proofErr w:type="spellEnd"/>
+      <w:r>
+        <w:rPr>
+          <w:rFonts w:ascii="Arial" w:hAnsi="Arial" w:cs="Arial"/>
+          <w:sz w:val="28"/>
+          <w:szCs w:val="28"/>
+        </w:rPr>
+        <w:t xml:space="preserve"> role for our node ec2</w:t>
+      </w:r>
+      <w:r>
+        <w:rPr>
+          <w:rFonts w:ascii="Arial" w:eastAsia="Times New Roman" w:hAnsi="Arial" w:cs="Arial"/>
+          <w:color w:val="000000"/>
+          <w:sz w:val="28"/>
+          <w:szCs w:val="28"/>
+        </w:rPr>
+        <w:t xml:space="preserve"> (It a</w:t>
+      </w:r>
+      <w:r>
+        <w:rPr>
+          <w:rFonts w:ascii="Arial" w:eastAsia="Times New Roman" w:hAnsi="Arial" w:cs="Arial"/>
+          <w:color w:val="000000"/>
+          <w:sz w:val="28"/>
+          <w:szCs w:val="28"/>
+        </w:rPr>
+        <w:t>llows EC2 instances to call AWS services on your behalf.)</w:t>
+      </w:r>
+      <w:r>
+        <w:rPr>
+          <w:rFonts w:ascii="Arial" w:hAnsi="Arial" w:cs="Arial"/>
+          <w:sz w:val="28"/>
+          <w:szCs w:val="28"/>
+        </w:rPr>
+        <w:t xml:space="preserve">-- Go to </w:t>
+      </w:r>
+      <w:proofErr w:type="spellStart"/>
+      <w:r>
+        <w:rPr>
+          <w:rFonts w:ascii="Arial" w:hAnsi="Arial" w:cs="Arial"/>
+          <w:sz w:val="28"/>
+          <w:szCs w:val="28"/>
+        </w:rPr>
+        <w:t>iam</w:t>
+      </w:r>
+      <w:proofErr w:type="spellEnd"/>
+      <w:r>
+        <w:rPr>
+          <w:rFonts w:ascii="Arial" w:hAnsi="Arial" w:cs="Arial"/>
+          <w:sz w:val="28"/>
+          <w:szCs w:val="28"/>
+        </w:rPr>
+        <w:t>-roles-create a role—AWS service—type: ec2—next— add these 3 policies:</w:t>
+      </w:r>
+    </w:p>
+    <w:p>
+      <w:pPr>
+        <w:tabs>
+          <w:tab w:val="left" w:pos="916"/>
+          <w:tab w:val="left" w:pos="1832"/>
+          <w:tab w:val="left" w:pos="2748"/>
+          <w:tab w:val="left" w:pos="3664"/>
+          <w:tab w:val="left" w:pos="4580"/>
+          <w:tab w:val="left" w:pos="5496"/>
+          <w:tab w:val="left" w:pos="6412"/>
+          <w:tab w:val="left" w:pos="7328"/>
+          <w:tab w:val="left" w:pos="8244"/>
+          <w:tab w:val="left" w:pos="9160"/>
+          <w:tab w:val="left" w:pos="10076"/>
+          <w:tab w:val="left" w:pos="10992"/>
+          <w:tab w:val="left" w:pos="11908"/>
+          <w:tab w:val="left" w:pos="12824"/>
+          <w:tab w:val="left" w:pos="13740"/>
+          <w:tab w:val="left" w:pos="14656"/>
+        </w:tabs>
+        <w:spacing w:after="0" w:line="240" w:lineRule="auto"/>
+        <w:rPr>
+          <w:rFonts w:ascii="Arial" w:eastAsia="Times New Roman" w:hAnsi="Arial" w:cs="Arial"/>
+          <w:color w:val="000000"/>
+          <w:sz w:val="28"/>
+          <w:szCs w:val="28"/>
+        </w:rPr>
+      </w:pPr>
+    </w:p>
+    <w:p>
+      <w:pPr>
+        <w:tabs>
+          <w:tab w:val="left" w:pos="916"/>
+          <w:tab w:val="left" w:pos="1832"/>
+          <w:tab w:val="left" w:pos="2748"/>
+          <w:tab w:val="left" w:pos="3664"/>
+          <w:tab w:val="left" w:pos="4580"/>
+          <w:tab w:val="left" w:pos="5496"/>
+          <w:tab w:val="left" w:pos="6412"/>
+          <w:tab w:val="left" w:pos="7328"/>
+          <w:tab w:val="left" w:pos="8244"/>
+          <w:tab w:val="left" w:pos="9160"/>
+          <w:tab w:val="left" w:pos="10076"/>
+          <w:tab w:val="left" w:pos="10992"/>
+          <w:tab w:val="left" w:pos="11908"/>
+          <w:tab w:val="left" w:pos="12824"/>
+          <w:tab w:val="left" w:pos="13740"/>
+          <w:tab w:val="left" w:pos="14656"/>
+        </w:tabs>
+        <w:spacing w:after="0" w:line="240" w:lineRule="auto"/>
+        <w:rPr>
+          <w:rFonts w:ascii="Arial" w:eastAsia="Times New Roman" w:hAnsi="Arial" w:cs="Arial"/>
+          <w:color w:val="000000"/>
+          <w:sz w:val="28"/>
+          <w:szCs w:val="28"/>
+        </w:rPr>
+      </w:pPr>
+      <w:r>
+        <w:rPr>
+          <w:rFonts w:ascii="Arial" w:eastAsia="Times New Roman" w:hAnsi="Arial" w:cs="Arial"/>
+          <w:color w:val="000000"/>
+          <w:sz w:val="28"/>
+          <w:szCs w:val="28"/>
+        </w:rPr>
+        <w:t xml:space="preserve">    - </w:t>
+      </w:r>
+      <w:proofErr w:type="spellStart"/>
+      <w:r>
+        <w:rPr>
+          <w:rFonts w:ascii="Arial" w:eastAsia="Times New Roman" w:hAnsi="Arial" w:cs="Arial"/>
+          <w:color w:val="000000"/>
+          <w:sz w:val="28"/>
+          <w:szCs w:val="28"/>
+        </w:rPr>
+        <w:t>EKSWorkerNodePolicy</w:t>
+      </w:r>
+      <w:proofErr w:type="spellEnd"/>
+    </w:p>
+    <w:p>
+      <w:pPr>
+        <w:tabs>
+          <w:tab w:val="left" w:pos="916"/>
+          <w:tab w:val="left" w:pos="1832"/>
+          <w:tab w:val="left" w:pos="2748"/>
+          <w:tab w:val="left" w:pos="3664"/>
+          <w:tab w:val="left" w:pos="4580"/>
+          <w:tab w:val="left" w:pos="5496"/>
+          <w:tab w:val="left" w:pos="6412"/>
+          <w:tab w:val="left" w:pos="7328"/>
+          <w:tab w:val="left" w:pos="8244"/>
+          <w:tab w:val="left" w:pos="9160"/>
+          <w:tab w:val="left" w:pos="10076"/>
+          <w:tab w:val="left" w:pos="10992"/>
+          <w:tab w:val="left" w:pos="11908"/>
+          <w:tab w:val="left" w:pos="12824"/>
+          <w:tab w:val="left" w:pos="13740"/>
+          <w:tab w:val="left" w:pos="14656"/>
+        </w:tabs>
+        <w:spacing w:after="0" w:line="240" w:lineRule="auto"/>
+        <w:rPr>
+          <w:rFonts w:ascii="Arial" w:eastAsia="Times New Roman" w:hAnsi="Arial" w:cs="Arial"/>
+          <w:color w:val="000000"/>
+          <w:sz w:val="28"/>
+          <w:szCs w:val="28"/>
+        </w:rPr>
+      </w:pPr>
+      <w:r>
+        <w:rPr>
+          <w:rFonts w:ascii="Arial" w:eastAsia="Times New Roman" w:hAnsi="Arial" w:cs="Arial"/>
+          <w:color w:val="000000"/>
+          <w:sz w:val="28"/>
+          <w:szCs w:val="28"/>
+        </w:rPr>
+        <w:t xml:space="preserve">    - </w:t>
+      </w:r>
+      <w:r>
+        <w:rPr>
+          <w:rFonts w:ascii="Arial" w:eastAsia="Times New Roman" w:hAnsi="Arial" w:cs="Arial"/>
+          <w:color w:val="000000"/>
+          <w:sz w:val="28"/>
+          <w:szCs w:val="28"/>
+        </w:rPr>
+        <w:t>EC2ContainerRegistryReadOnly</w:t>
+      </w:r>
+    </w:p>
+    <w:p>
+      <w:pPr>
+        <w:tabs>
+          <w:tab w:val="left" w:pos="916"/>
+          <w:tab w:val="left" w:pos="1832"/>
+          <w:tab w:val="left" w:pos="2748"/>
+          <w:tab w:val="left" w:pos="3664"/>
+          <w:tab w:val="left" w:pos="4580"/>
+          <w:tab w:val="left" w:pos="5496"/>
+          <w:tab w:val="left" w:pos="6412"/>
+          <w:tab w:val="left" w:pos="7328"/>
+          <w:tab w:val="left" w:pos="8244"/>
+          <w:tab w:val="left" w:pos="9160"/>
+          <w:tab w:val="left" w:pos="10076"/>
+          <w:tab w:val="left" w:pos="10992"/>
+          <w:tab w:val="left" w:pos="11908"/>
+          <w:tab w:val="left" w:pos="12824"/>
+          <w:tab w:val="left" w:pos="13740"/>
+          <w:tab w:val="left" w:pos="14656"/>
+        </w:tabs>
+        <w:spacing w:after="0" w:line="240" w:lineRule="auto"/>
+        <w:rPr>
+          <w:rFonts w:ascii="Arial" w:eastAsia="Times New Roman" w:hAnsi="Arial" w:cs="Arial"/>
+          <w:color w:val="000000"/>
+          <w:sz w:val="28"/>
+          <w:szCs w:val="28"/>
+        </w:rPr>
+      </w:pPr>
+      <w:r>
+        <w:rPr>
+          <w:rFonts w:ascii="Arial" w:eastAsia="Times New Roman" w:hAnsi="Arial" w:cs="Arial"/>
+          <w:color w:val="000000"/>
+          <w:sz w:val="28"/>
+          <w:szCs w:val="28"/>
+        </w:rPr>
+        <w:t xml:space="preserve">    - </w:t>
+      </w:r>
+      <w:proofErr w:type="spellStart"/>
+      <w:r>
+        <w:rPr>
+          <w:rFonts w:ascii="Arial" w:eastAsia="Times New Roman" w:hAnsi="Arial" w:cs="Arial"/>
+          <w:color w:val="000000"/>
+          <w:sz w:val="28"/>
+          <w:szCs w:val="28"/>
+        </w:rPr>
+        <w:t>EKS_CNI_Policy</w:t>
+      </w:r>
+      <w:proofErr w:type="spellEnd"/>
+      <w:r>
+        <w:rPr>
+          <w:rFonts w:ascii="Arial" w:eastAsia="Times New Roman" w:hAnsi="Arial" w:cs="Arial"/>
+          <w:color w:val="000000"/>
+          <w:sz w:val="28"/>
+          <w:szCs w:val="28"/>
+        </w:rPr>
+        <w:t xml:space="preserve">. Click next then review the role. </w:t>
+      </w:r>
+    </w:p>
+    <w:p>
+      <w:pPr>
+        <w:rPr>
+          <w:rFonts w:ascii="Arial" w:hAnsi="Arial" w:cs="Arial"/>
+          <w:sz w:val="28"/>
+          <w:szCs w:val="28"/>
+        </w:rPr>
+      </w:pPr>
+      <w:r>
+        <w:rPr>
+          <w:rFonts w:ascii="Arial" w:hAnsi="Arial" w:cs="Arial"/>
+          <w:noProof/>
+          <w:sz w:val="28"/>
+          <w:szCs w:val="28"/>
+        </w:rPr>
+        <w:lastRenderedPageBreak/>
+        <w:drawing>
+          <wp:inline distT="0" distB="0" distL="0" distR="0" wp14:anchorId="32939F65" wp14:editId="6456AAEC">
+            <wp:extent cx="5943600" cy="2729230"/>
+            <wp:effectExtent l="0" t="0" r="0" b="0"/>
+            <wp:docPr id="11" name="Picture 11"/>
+            <wp:cNvGraphicFramePr>
+              <a:graphicFrameLocks xmlns:a="http://schemas.openxmlformats.org/drawingml/2006/main" noChangeAspect="1"/>
+            </wp:cNvGraphicFramePr>
+            <a:graphic xmlns:a="http://schemas.openxmlformats.org/drawingml/2006/main">
+              <a:graphicData uri="http://schemas.openxmlformats.org/drawingml/2006/picture">
+                <pic:pic xmlns:pic="http://schemas.openxmlformats.org/drawingml/2006/picture">
+                  <pic:nvPicPr>
+                    <pic:cNvPr id="0" name=""/>
+                    <pic:cNvPicPr/>
+                  </pic:nvPicPr>
+                  <pic:blipFill>
+                    <a:blip r:embed="rId15"/>
+                    <a:stretch>
+                      <a:fillRect/>
+                    </a:stretch>
+                  </pic:blipFill>
+                  <pic:spPr>
+                    <a:xfrm>
+                      <a:off x="0" y="0"/>
+                      <a:ext cx="5943600" cy="2729230"/>
+                    </a:xfrm>
+                    <a:prstGeom prst="rect">
+                      <a:avLst/>
+                    </a:prstGeom>
+                  </pic:spPr>
+                </pic:pic>
+              </a:graphicData>
+            </a:graphic>
+          </wp:inline>
+        </w:drawing>
+      </w:r>
+      <w:r>
+        <w:rPr>
+          <w:rFonts w:ascii="Arial" w:hAnsi="Arial" w:cs="Arial"/>
+          <w:noProof/>
+          <w:sz w:val="28"/>
+          <w:szCs w:val="28"/>
+        </w:rPr>
+        <w:drawing>
+          <wp:inline distT="0" distB="0" distL="0" distR="0" wp14:anchorId="6BE819A4" wp14:editId="422C96B9">
+            <wp:extent cx="5943600" cy="2666365"/>
+            <wp:effectExtent l="0" t="0" r="0" b="635"/>
+            <wp:docPr id="12" name="Picture 12"/>
+            <wp:cNvGraphicFramePr>
+              <a:graphicFrameLocks xmlns:a="http://schemas.openxmlformats.org/drawingml/2006/main" noChangeAspect="1"/>
+            </wp:cNvGraphicFramePr>
+            <a:graphic xmlns:a="http://schemas.openxmlformats.org/drawingml/2006/main">
+              <a:graphicData uri="http://schemas.openxmlformats.org/drawingml/2006/picture">
+                <pic:pic xmlns:pic="http://schemas.openxmlformats.org/drawingml/2006/picture">
+                  <pic:nvPicPr>
+                    <pic:cNvPr id="0" name=""/>
+                    <pic:cNvPicPr/>
+                  </pic:nvPicPr>
+                  <pic:blipFill>
+                    <a:blip r:embed="rId16"/>
+                    <a:stretch>
+                      <a:fillRect/>
+                    </a:stretch>
+                  </pic:blipFill>
+                  <pic:spPr>
+                    <a:xfrm>
+                      <a:off x="0" y="0"/>
+                      <a:ext cx="5943600" cy="2666365"/>
+                    </a:xfrm>
+                    <a:prstGeom prst="rect">
+                      <a:avLst/>
+                    </a:prstGeom>
+                  </pic:spPr>
+                </pic:pic>
+              </a:graphicData>
+            </a:graphic>
+          </wp:inline>
+        </w:drawing>
+      </w:r>
+    </w:p>
+    <w:p>
+      <w:pPr>
+        <w:rPr>
+          <w:rFonts w:ascii="Arial" w:eastAsia="Times New Roman" w:hAnsi="Arial" w:cs="Arial"/>
+          <w:color w:val="000000"/>
+          <w:sz w:val="28"/>
+          <w:szCs w:val="28"/>
+        </w:rPr>
+      </w:pPr>
+      <w:r>
+        <w:rPr>
+          <w:rFonts w:ascii="Arial" w:eastAsia="Times New Roman" w:hAnsi="Arial" w:cs="Arial"/>
+          <w:color w:val="000000"/>
+          <w:sz w:val="28"/>
+          <w:szCs w:val="28"/>
+        </w:rPr>
+        <w:t>Finally create it.</w:t>
+      </w:r>
+    </w:p>
+    <w:p>
+      <w:pPr>
+        <w:rPr>
+          <w:rFonts w:ascii="Arial" w:hAnsi="Arial" w:cs="Arial"/>
+          <w:sz w:val="28"/>
+          <w:szCs w:val="28"/>
+        </w:rPr>
+      </w:pPr>
+      <w:r>
+        <w:rPr>
+          <w:rFonts w:ascii="Arial" w:hAnsi="Arial" w:cs="Arial"/>
+          <w:sz w:val="28"/>
+          <w:szCs w:val="28"/>
+        </w:rPr>
+        <w:br w:type="page"/>
+      </w:r>
+    </w:p>
+    <w:p>
+      <w:pPr>
+        <w:rPr>
+          <w:rFonts w:ascii="Arial" w:eastAsia="Times New Roman" w:hAnsi="Arial" w:cs="Arial"/>
+          <w:color w:val="000000"/>
+          <w:sz w:val="28"/>
+          <w:szCs w:val="28"/>
+        </w:rPr>
+      </w:pPr>
+    </w:p>
+    <w:p>
+      <w:pPr>
+        <w:rPr>
+          <w:rFonts w:ascii="Arial" w:eastAsia="Times New Roman" w:hAnsi="Arial" w:cs="Arial"/>
+          <w:color w:val="000000"/>
+          <w:sz w:val="28"/>
+          <w:szCs w:val="28"/>
+        </w:rPr>
+      </w:pPr>
+    </w:p>
+    <w:p>
+      <w:pPr>
+        <w:rPr>
+          <w:rFonts w:ascii="Arial" w:hAnsi="Arial" w:cs="Arial"/>
+          <w:sz w:val="28"/>
+          <w:szCs w:val="28"/>
+        </w:rPr>
+      </w:pPr>
+      <w:proofErr w:type="gramStart"/>
+      <w:r>
+        <w:rPr>
+          <w:rFonts w:ascii="Arial" w:hAnsi="Arial" w:cs="Arial"/>
+          <w:sz w:val="28"/>
+          <w:szCs w:val="28"/>
+        </w:rPr>
+        <w:t>Step  9</w:t>
+      </w:r>
+      <w:proofErr w:type="gramEnd"/>
+      <w:r>
+        <w:rPr>
+          <w:rFonts w:ascii="Arial" w:hAnsi="Arial" w:cs="Arial"/>
+          <w:sz w:val="28"/>
+          <w:szCs w:val="28"/>
+        </w:rPr>
+        <w:t xml:space="preserve">: Go to </w:t>
+      </w:r>
+      <w:proofErr w:type="spellStart"/>
+      <w:r>
+        <w:rPr>
+          <w:rFonts w:ascii="Arial" w:hAnsi="Arial" w:cs="Arial"/>
+          <w:sz w:val="28"/>
+          <w:szCs w:val="28"/>
+        </w:rPr>
+        <w:t>eks</w:t>
+      </w:r>
+      <w:proofErr w:type="spellEnd"/>
+      <w:r>
+        <w:rPr>
+          <w:rFonts w:ascii="Arial" w:hAnsi="Arial" w:cs="Arial"/>
+          <w:sz w:val="28"/>
+          <w:szCs w:val="28"/>
+        </w:rPr>
+        <w:t xml:space="preserve"> – compute add node group</w:t>
+      </w:r>
+      <w:r>
+        <w:rPr>
+          <w:rFonts w:ascii="Arial" w:hAnsi="Arial" w:cs="Arial"/>
+          <w:sz w:val="28"/>
+          <w:szCs w:val="28"/>
+        </w:rPr>
+        <w:t xml:space="preserve"> (Name the following node group and also attach the </w:t>
+      </w:r>
+      <w:proofErr w:type="spellStart"/>
+      <w:r>
+        <w:rPr>
+          <w:rFonts w:ascii="Arial" w:hAnsi="Arial" w:cs="Arial"/>
+          <w:sz w:val="28"/>
+          <w:szCs w:val="28"/>
+        </w:rPr>
+        <w:t>iam</w:t>
+      </w:r>
+      <w:proofErr w:type="spellEnd"/>
+      <w:r>
+        <w:rPr>
+          <w:rFonts w:ascii="Arial" w:hAnsi="Arial" w:cs="Arial"/>
+          <w:sz w:val="28"/>
+          <w:szCs w:val="28"/>
+        </w:rPr>
+        <w:t xml:space="preserve"> role which we have created)</w:t>
+      </w:r>
+      <w:r>
+        <w:rPr>
+          <w:rFonts w:ascii="Arial" w:hAnsi="Arial" w:cs="Arial"/>
+          <w:sz w:val="28"/>
+          <w:szCs w:val="28"/>
+        </w:rPr>
+        <w:t>—</w:t>
+      </w:r>
+    </w:p>
+    <w:p>
+      <w:pPr>
+        <w:rPr>
+          <w:rFonts w:ascii="Arial" w:hAnsi="Arial" w:cs="Arial"/>
+          <w:sz w:val="28"/>
+          <w:szCs w:val="28"/>
+        </w:rPr>
+      </w:pPr>
+      <w:r>
+        <w:rPr>
+          <w:rFonts w:ascii="Arial" w:hAnsi="Arial" w:cs="Arial"/>
+          <w:sz w:val="28"/>
+          <w:szCs w:val="28"/>
+        </w:rPr>
+        <w:drawing>
+          <wp:inline distT="0" distB="0" distL="0" distR="0" wp14:anchorId="439F11A5" wp14:editId="4874C9FF">
+            <wp:extent cx="5943600" cy="2650490"/>
+            <wp:effectExtent l="0" t="0" r="0" b="0"/>
+            <wp:docPr id="13" name="Picture 13"/>
+            <wp:cNvGraphicFramePr>
+              <a:graphicFrameLocks xmlns:a="http://schemas.openxmlformats.org/drawingml/2006/main" noChangeAspect="1"/>
+            </wp:cNvGraphicFramePr>
+            <a:graphic xmlns:a="http://schemas.openxmlformats.org/drawingml/2006/main">
+              <a:graphicData uri="http://schemas.openxmlformats.org/drawingml/2006/picture">
+                <pic:pic xmlns:pic="http://schemas.openxmlformats.org/drawingml/2006/picture">
+                  <pic:nvPicPr>
+                    <pic:cNvPr id="0" name=""/>
+                    <pic:cNvPicPr/>
+                  </pic:nvPicPr>
+                  <pic:blipFill>
+                    <a:blip r:embed="rId17"/>
+                    <a:stretch>
+                      <a:fillRect/>
+                    </a:stretch>
+                  </pic:blipFill>
+                  <pic:spPr>
+                    <a:xfrm>
+                      <a:off x="0" y="0"/>
+                      <a:ext cx="5943600" cy="2650490"/>
+                    </a:xfrm>
+                    <a:prstGeom prst="rect">
+                      <a:avLst/>
+                    </a:prstGeom>
+                  </pic:spPr>
+                </pic:pic>
+              </a:graphicData>
+            </a:graphic>
+          </wp:inline>
+        </w:drawing>
+      </w:r>
+    </w:p>
+    <w:p>
+      <w:pPr>
+        <w:rPr>
+          <w:rFonts w:ascii="Arial" w:hAnsi="Arial" w:cs="Arial"/>
+          <w:sz w:val="28"/>
+          <w:szCs w:val="28"/>
+        </w:rPr>
+      </w:pPr>
+      <w:r>
+        <w:rPr>
+          <w:rFonts w:ascii="Arial" w:hAnsi="Arial" w:cs="Arial"/>
+          <w:sz w:val="28"/>
+          <w:szCs w:val="28"/>
+        </w:rPr>
+        <w:t>Then click on next:</w:t>
+      </w:r>
+    </w:p>
+    <w:p>
+      <w:pPr>
+        <w:rPr>
+          <w:rFonts w:ascii="Arial" w:hAnsi="Arial" w:cs="Arial"/>
+          <w:sz w:val="28"/>
+          <w:szCs w:val="28"/>
+        </w:rPr>
+      </w:pPr>
+      <w:r>
+        <w:rPr>
+          <w:rFonts w:ascii="Arial" w:hAnsi="Arial" w:cs="Arial"/>
+          <w:sz w:val="28"/>
+          <w:szCs w:val="28"/>
+        </w:rPr>
+        <w:drawing>
+          <wp:inline distT="0" distB="0" distL="0" distR="0" wp14:anchorId="43761A6C" wp14:editId="24E07275">
+            <wp:extent cx="5943600" cy="2908300"/>
+            <wp:effectExtent l="0" t="0" r="0" b="6350"/>
+            <wp:docPr id="14" name="Picture 14"/>
+            <wp:cNvGraphicFramePr>
+              <a:graphicFrameLocks xmlns:a="http://schemas.openxmlformats.org/drawingml/2006/main" noChangeAspect="1"/>
+            </wp:cNvGraphicFramePr>
+            <a:graphic xmlns:a="http://schemas.openxmlformats.org/drawingml/2006/main">
+              <a:graphicData uri="http://schemas.openxmlformats.org/drawingml/2006/picture">
+                <pic:pic xmlns:pic="http://schemas.openxmlformats.org/drawingml/2006/picture">
+                  <pic:nvPicPr>
+                    <pic:cNvPr id="0" name=""/>
+                    <pic:cNvPicPr/>
+                  </pic:nvPicPr>
+                  <pic:blipFill>
+                    <a:blip r:embed="rId18"/>
+                    <a:stretch>
+                      <a:fillRect/>
+                    </a:stretch>
+                  </pic:blipFill>
+                  <pic:spPr>
+                    <a:xfrm>
+                      <a:off x="0" y="0"/>
+                      <a:ext cx="5943600" cy="2908300"/>
+                    </a:xfrm>
+                    <a:prstGeom prst="rect">
+                      <a:avLst/>
+                    </a:prstGeom>
+                  </pic:spPr>
+                </pic:pic>
+              </a:graphicData>
+            </a:graphic>
+          </wp:inline>
+        </w:drawing>
+      </w:r>
+    </w:p>
+    <w:p>
+      <w:pPr>
+        <w:rPr>
+          <w:rFonts w:ascii="Arial" w:hAnsi="Arial" w:cs="Arial"/>
+          <w:sz w:val="28"/>
+          <w:szCs w:val="28"/>
+        </w:rPr>
+      </w:pPr>
+      <w:r>
+        <w:rPr>
+          <w:rFonts w:ascii="Arial" w:hAnsi="Arial" w:cs="Arial"/>
+          <w:sz w:val="28"/>
+          <w:szCs w:val="28"/>
+        </w:rPr>
+        <w:br w:type="page"/>
+      </w:r>
+    </w:p>
+    <w:p>
+      <w:pPr>
+        <w:rPr>
+          <w:rFonts w:ascii="Arial" w:hAnsi="Arial" w:cs="Arial"/>
+          <w:sz w:val="28"/>
+          <w:szCs w:val="28"/>
+        </w:rPr>
+      </w:pPr>
+      <w:r>
+        <w:rPr>
+          <w:rFonts w:ascii="Arial" w:hAnsi="Arial" w:cs="Arial"/>
+          <w:sz w:val="28"/>
+          <w:szCs w:val="28"/>
+        </w:rPr>
+        <w:lastRenderedPageBreak/>
+        <w:t xml:space="preserve">Step 10: Leave all </w:t>
+      </w:r>
+      <w:proofErr w:type="spellStart"/>
+      <w:proofErr w:type="gramStart"/>
+      <w:r>
+        <w:rPr>
+          <w:rFonts w:ascii="Arial" w:hAnsi="Arial" w:cs="Arial"/>
+          <w:sz w:val="28"/>
+          <w:szCs w:val="28"/>
+        </w:rPr>
+        <w:t>deflt</w:t>
+      </w:r>
+      <w:proofErr w:type="spellEnd"/>
+      <w:r>
+        <w:rPr>
+          <w:rFonts w:ascii="Arial" w:hAnsi="Arial" w:cs="Arial"/>
+          <w:sz w:val="28"/>
+          <w:szCs w:val="28"/>
+        </w:rPr>
+        <w:t>,</w:t>
+      </w:r>
+      <w:proofErr w:type="gramEnd"/>
+      <w:r>
+        <w:rPr>
+          <w:rFonts w:ascii="Arial" w:hAnsi="Arial" w:cs="Arial"/>
+          <w:sz w:val="28"/>
+          <w:szCs w:val="28"/>
+        </w:rPr>
+        <w:t xml:space="preserve"> if you still want to change you can </w:t>
+      </w:r>
+      <w:proofErr w:type="spellStart"/>
+      <w:r>
+        <w:rPr>
+          <w:rFonts w:ascii="Arial" w:hAnsi="Arial" w:cs="Arial"/>
+          <w:sz w:val="28"/>
+          <w:szCs w:val="28"/>
+        </w:rPr>
+        <w:t>chnge</w:t>
+      </w:r>
+      <w:proofErr w:type="spellEnd"/>
+      <w:r>
+        <w:rPr>
+          <w:rFonts w:ascii="Arial" w:hAnsi="Arial" w:cs="Arial"/>
+          <w:sz w:val="28"/>
+          <w:szCs w:val="28"/>
+        </w:rPr>
+        <w:t xml:space="preserve"> instance type to t2.medium not less than that:</w:t>
+      </w:r>
+    </w:p>
+    <w:p>
+      <w:pPr>
+        <w:rPr>
+          <w:rFonts w:ascii="Arial" w:hAnsi="Arial" w:cs="Arial"/>
+          <w:sz w:val="28"/>
+          <w:szCs w:val="28"/>
+        </w:rPr>
+      </w:pPr>
+      <w:r>
+        <w:rPr>
+          <w:rFonts w:ascii="Arial" w:hAnsi="Arial" w:cs="Arial"/>
+          <w:sz w:val="28"/>
+          <w:szCs w:val="28"/>
+        </w:rPr>
+        <w:drawing>
+          <wp:inline distT="0" distB="0" distL="0" distR="0" wp14:anchorId="5193C872" wp14:editId="2D7DA45E">
+            <wp:extent cx="5943600" cy="2920365"/>
+            <wp:effectExtent l="0" t="0" r="0" b="0"/>
+            <wp:docPr id="15" name="Picture 15"/>
+            <wp:cNvGraphicFramePr>
+              <a:graphicFrameLocks xmlns:a="http://schemas.openxmlformats.org/drawingml/2006/main" noChangeAspect="1"/>
+            </wp:cNvGraphicFramePr>
+            <a:graphic xmlns:a="http://schemas.openxmlformats.org/drawingml/2006/main">
+              <a:graphicData uri="http://schemas.openxmlformats.org/drawingml/2006/picture">
+                <pic:pic xmlns:pic="http://schemas.openxmlformats.org/drawingml/2006/picture">
+                  <pic:nvPicPr>
+                    <pic:cNvPr id="0" name=""/>
+                    <pic:cNvPicPr/>
+                  </pic:nvPicPr>
+                  <pic:blipFill>
+                    <a:blip r:embed="rId19"/>
+                    <a:stretch>
+                      <a:fillRect/>
+                    </a:stretch>
+                  </pic:blipFill>
+                  <pic:spPr>
+                    <a:xfrm>
+                      <a:off x="0" y="0"/>
+                      <a:ext cx="5943600" cy="2920365"/>
+                    </a:xfrm>
+                    <a:prstGeom prst="rect">
+                      <a:avLst/>
+                    </a:prstGeom>
+                  </pic:spPr>
+                </pic:pic>
+              </a:graphicData>
+            </a:graphic>
+          </wp:inline>
+        </w:drawing>
+      </w:r>
+    </w:p>
+    <w:p>
+      <w:pPr>
+        <w:rPr>
+          <w:rFonts w:ascii="Arial" w:hAnsi="Arial" w:cs="Arial"/>
+          <w:bCs/>
+          <w:color w:val="16191F"/>
+          <w:sz w:val="28"/>
+          <w:szCs w:val="28"/>
+          <w:shd w:val="clear" w:color="auto" w:fill="FAFAFA"/>
+        </w:rPr>
+      </w:pPr>
+      <w:r>
+        <w:rPr>
+          <w:rFonts w:ascii="Arial" w:hAnsi="Arial" w:cs="Arial"/>
+          <w:bCs/>
+          <w:color w:val="16191F"/>
+          <w:sz w:val="28"/>
+          <w:szCs w:val="28"/>
+          <w:shd w:val="clear" w:color="auto" w:fill="FAFAFA"/>
+        </w:rPr>
+        <w:t>Node group scaling configuration</w:t>
+      </w:r>
+      <w:r>
+        <w:rPr>
+          <w:rFonts w:ascii="Arial" w:hAnsi="Arial" w:cs="Arial"/>
+          <w:bCs/>
+          <w:color w:val="16191F"/>
+          <w:sz w:val="28"/>
+          <w:szCs w:val="28"/>
+          <w:shd w:val="clear" w:color="auto" w:fill="FAFAFA"/>
+        </w:rPr>
+        <w:t>:</w:t>
+      </w:r>
+      <w:r>
+        <w:rPr>
+          <w:rFonts w:ascii="Arial" w:hAnsi="Arial" w:cs="Arial"/>
+          <w:bCs/>
+          <w:color w:val="16191F"/>
+          <w:sz w:val="28"/>
+          <w:szCs w:val="28"/>
+          <w:shd w:val="clear" w:color="auto" w:fill="FAFAFA"/>
+        </w:rPr>
+        <w:t xml:space="preserve"> Select these then click next;</w:t>
+      </w:r>
+    </w:p>
+    <w:p>
+      <w:pPr>
+        <w:rPr>
+          <w:rFonts w:ascii="Arial" w:hAnsi="Arial" w:cs="Arial"/>
+          <w:sz w:val="28"/>
+          <w:szCs w:val="28"/>
+        </w:rPr>
+      </w:pPr>
+      <w:r>
+        <w:rPr>
+          <w:rFonts w:ascii="Arial" w:hAnsi="Arial" w:cs="Arial"/>
+          <w:sz w:val="28"/>
+          <w:szCs w:val="28"/>
+        </w:rPr>
+        <w:drawing>
+          <wp:inline distT="0" distB="0" distL="0" distR="0" wp14:anchorId="481773A7" wp14:editId="46BCAEC6">
+            <wp:extent cx="5943600" cy="2807970"/>
+            <wp:effectExtent l="0" t="0" r="0" b="0"/>
+            <wp:docPr id="16" name="Picture 16"/>
+            <wp:cNvGraphicFramePr>
+              <a:graphicFrameLocks xmlns:a="http://schemas.openxmlformats.org/drawingml/2006/main" noChangeAspect="1"/>
+            </wp:cNvGraphicFramePr>
+            <a:graphic xmlns:a="http://schemas.openxmlformats.org/drawingml/2006/main">
+              <a:graphicData uri="http://schemas.openxmlformats.org/drawingml/2006/picture">
+                <pic:pic xmlns:pic="http://schemas.openxmlformats.org/drawingml/2006/picture">
+                  <pic:nvPicPr>
+                    <pic:cNvPr id="0" name=""/>
+                    <pic:cNvPicPr/>
+                  </pic:nvPicPr>
+                  <pic:blipFill>
+                    <a:blip r:embed="rId20"/>
+                    <a:stretch>
+                      <a:fillRect/>
+                    </a:stretch>
+                  </pic:blipFill>
+                  <pic:spPr>
+                    <a:xfrm>
+                      <a:off x="0" y="0"/>
+                      <a:ext cx="5943600" cy="2807970"/>
+                    </a:xfrm>
+                    <a:prstGeom prst="rect">
+                      <a:avLst/>
+                    </a:prstGeom>
+                  </pic:spPr>
+                </pic:pic>
+              </a:graphicData>
+            </a:graphic>
+          </wp:inline>
+        </w:drawing>
+      </w:r>
+    </w:p>
+    <w:p>
+      <w:pPr>
+        <w:rPr>
+          <w:rFonts w:ascii="Arial" w:hAnsi="Arial" w:cs="Arial"/>
+          <w:color w:val="16191F"/>
+          <w:sz w:val="42"/>
+          <w:szCs w:val="42"/>
+          <w:shd w:val="clear" w:color="auto" w:fill="F2F3F3"/>
+        </w:rPr>
+      </w:pPr>
+      <w:r>
+        <w:rPr>
+          <w:rFonts w:ascii="Arial" w:hAnsi="Arial" w:cs="Arial"/>
+          <w:color w:val="16191F"/>
+          <w:sz w:val="42"/>
+          <w:szCs w:val="42"/>
+          <w:shd w:val="clear" w:color="auto" w:fill="F2F3F3"/>
+        </w:rPr>
+        <w:br w:type="page"/>
+      </w:r>
+    </w:p>
+    <w:p>
+      <w:pPr>
+        <w:rPr>
+          <w:rFonts w:ascii="Arial" w:hAnsi="Arial" w:cs="Arial"/>
+          <w:color w:val="16191F"/>
+          <w:sz w:val="42"/>
+          <w:szCs w:val="42"/>
+          <w:shd w:val="clear" w:color="auto" w:fill="F2F3F3"/>
+        </w:rPr>
+      </w:pPr>
+      <w:r>
+        <w:rPr>
+          <w:rFonts w:ascii="Arial" w:hAnsi="Arial" w:cs="Arial"/>
+          <w:color w:val="16191F"/>
+          <w:sz w:val="42"/>
+          <w:szCs w:val="42"/>
+          <w:shd w:val="clear" w:color="auto" w:fill="F2F3F3"/>
+        </w:rPr>
+        <w:lastRenderedPageBreak/>
+        <w:t>Specify networking</w:t>
+      </w:r>
+    </w:p>
+    <w:p>
+      <w:pPr>
+        <w:rPr>
+          <w:rFonts w:ascii="Arial" w:hAnsi="Arial" w:cs="Arial"/>
+          <w:b/>
+          <w:bCs/>
+          <w:color w:val="16191F"/>
+          <w:sz w:val="27"/>
+          <w:szCs w:val="27"/>
+          <w:shd w:val="clear" w:color="auto" w:fill="FAFAFA"/>
+        </w:rPr>
+      </w:pPr>
+      <w:r>
+        <w:rPr>
+          <w:rFonts w:ascii="Arial" w:hAnsi="Arial" w:cs="Arial"/>
+          <w:b/>
+          <w:bCs/>
+          <w:color w:val="16191F"/>
+          <w:sz w:val="27"/>
+          <w:szCs w:val="27"/>
+          <w:shd w:val="clear" w:color="auto" w:fill="FAFAFA"/>
+        </w:rPr>
+        <w:t>Node group network configuration</w:t>
+      </w:r>
+      <w:r>
+        <w:rPr>
+          <w:rFonts w:ascii="Arial" w:hAnsi="Arial" w:cs="Arial"/>
+          <w:b/>
+          <w:bCs/>
+          <w:color w:val="16191F"/>
+          <w:sz w:val="27"/>
+          <w:szCs w:val="27"/>
+          <w:shd w:val="clear" w:color="auto" w:fill="FAFAFA"/>
+        </w:rPr>
+        <w:t>: select subnets and then click next.</w:t>
+      </w:r>
+      <w:r>
+        <w:rPr>
+          <w:rFonts w:ascii="Arial" w:hAnsi="Arial" w:cs="Arial"/>
+          <w:sz w:val="28"/>
+          <w:szCs w:val="28"/>
+        </w:rPr>
+        <w:drawing>
+          <wp:inline distT="0" distB="0" distL="0" distR="0" wp14:anchorId="75E15957" wp14:editId="612D5CA2">
+            <wp:extent cx="5943600" cy="2618105"/>
+            <wp:effectExtent l="0" t="0" r="0" b="0"/>
+            <wp:docPr id="17" name="Picture 17"/>
+            <wp:cNvGraphicFramePr>
+              <a:graphicFrameLocks xmlns:a="http://schemas.openxmlformats.org/drawingml/2006/main" noChangeAspect="1"/>
+            </wp:cNvGraphicFramePr>
+            <a:graphic xmlns:a="http://schemas.openxmlformats.org/drawingml/2006/main">
+              <a:graphicData uri="http://schemas.openxmlformats.org/drawingml/2006/picture">
+                <pic:pic xmlns:pic="http://schemas.openxmlformats.org/drawingml/2006/picture">
+                  <pic:nvPicPr>
+                    <pic:cNvPr id="0" name=""/>
+                    <pic:cNvPicPr/>
+                  </pic:nvPicPr>
+                  <pic:blipFill>
+                    <a:blip r:embed="rId21"/>
+                    <a:stretch>
+                      <a:fillRect/>
+                    </a:stretch>
+                  </pic:blipFill>
+                  <pic:spPr>
+                    <a:xfrm>
+                      <a:off x="0" y="0"/>
+                      <a:ext cx="5943600" cy="2618105"/>
+                    </a:xfrm>
+                    <a:prstGeom prst="rect">
+                      <a:avLst/>
+                    </a:prstGeom>
+                  </pic:spPr>
+                </pic:pic>
+              </a:graphicData>
+            </a:graphic>
+          </wp:inline>
+        </w:drawing>
+      </w:r>
+    </w:p>
+    <w:p>
+      <w:pPr>
+        <w:rPr>
+          <w:rFonts w:ascii="Arial" w:hAnsi="Arial" w:cs="Arial"/>
+          <w:b/>
+          <w:bCs/>
+          <w:color w:val="16191F"/>
+          <w:sz w:val="27"/>
+          <w:szCs w:val="27"/>
+          <w:shd w:val="clear" w:color="auto" w:fill="FAFAFA"/>
+        </w:rPr>
+      </w:pPr>
+      <w:r>
+        <w:rPr>
+          <w:rFonts w:ascii="Arial" w:hAnsi="Arial" w:cs="Arial"/>
+          <w:b/>
+          <w:bCs/>
+          <w:color w:val="16191F"/>
+          <w:sz w:val="27"/>
+          <w:szCs w:val="27"/>
+          <w:shd w:val="clear" w:color="auto" w:fill="FAFAFA"/>
+        </w:rPr>
+        <w:t>Finally on next page swipe all the way down and click on create</w:t>
+      </w:r>
+      <w:r>
+        <w:rPr>
+          <w:rFonts w:ascii="Arial" w:hAnsi="Arial" w:cs="Arial"/>
+          <w:b/>
+          <w:bCs/>
+          <w:color w:val="16191F"/>
+          <w:sz w:val="27"/>
+          <w:szCs w:val="27"/>
+          <w:shd w:val="clear" w:color="auto" w:fill="FAFAFA"/>
+        </w:rPr>
+        <w:sym w:font="Wingdings" w:char="F04A"/>
+      </w:r>
+      <w:r>
+        <w:rPr>
+          <w:rFonts w:ascii="Arial" w:hAnsi="Arial" w:cs="Arial"/>
+          <w:b/>
+          <w:bCs/>
+          <w:color w:val="16191F"/>
+          <w:sz w:val="27"/>
+          <w:szCs w:val="27"/>
+          <w:shd w:val="clear" w:color="auto" w:fill="FAFAFA"/>
+        </w:rPr>
+        <w:t>:</w:t>
+      </w:r>
+    </w:p>
+    <w:p>
+      <w:pPr>
+        <w:rPr>
+          <w:rFonts w:ascii="Arial" w:hAnsi="Arial" w:cs="Arial"/>
+          <w:b/>
+          <w:bCs/>
+          <w:color w:val="16191F"/>
+          <w:sz w:val="27"/>
+          <w:szCs w:val="27"/>
+          <w:shd w:val="clear" w:color="auto" w:fill="FAFAFA"/>
+        </w:rPr>
+      </w:pPr>
+      <w:r>
+        <w:rPr>
+          <w:rFonts w:ascii="Arial" w:hAnsi="Arial" w:cs="Arial"/>
+          <w:b/>
+          <w:bCs/>
+          <w:color w:val="16191F"/>
+          <w:sz w:val="27"/>
+          <w:szCs w:val="27"/>
+          <w:shd w:val="clear" w:color="auto" w:fill="FAFAFA"/>
+        </w:rPr>
+        <w:t>(Wait for 5 minutes to create it).</w:t>
+      </w:r>
+    </w:p>
+    <w:p>
+      <w:pPr>
+        <w:rPr>
+          <w:rFonts w:ascii="Arial" w:hAnsi="Arial" w:cs="Arial"/>
+          <w:b/>
+          <w:bCs/>
+          <w:color w:val="16191F"/>
+          <w:sz w:val="27"/>
+          <w:szCs w:val="27"/>
+          <w:shd w:val="clear" w:color="auto" w:fill="FAFAFA"/>
+        </w:rPr>
+      </w:pPr>
+      <w:r>
+        <w:rPr>
+          <w:rFonts w:ascii="Arial" w:hAnsi="Arial" w:cs="Arial"/>
+          <w:b/>
+          <w:bCs/>
+          <w:color w:val="16191F"/>
+          <w:sz w:val="27"/>
+          <w:szCs w:val="27"/>
+          <w:shd w:val="clear" w:color="auto" w:fill="FAFAFA"/>
+        </w:rPr>
+        <w:drawing>
+          <wp:inline distT="0" distB="0" distL="0" distR="0" wp14:anchorId="2744397A" wp14:editId="5A1A0F34">
+            <wp:extent cx="5943600" cy="2715260"/>
+            <wp:effectExtent l="0" t="0" r="0" b="8890"/>
+            <wp:docPr id="18" name="Picture 18"/>
+            <wp:cNvGraphicFramePr>
+              <a:graphicFrameLocks xmlns:a="http://schemas.openxmlformats.org/drawingml/2006/main" noChangeAspect="1"/>
+            </wp:cNvGraphicFramePr>
+            <a:graphic xmlns:a="http://schemas.openxmlformats.org/drawingml/2006/main">
+              <a:graphicData uri="http://schemas.openxmlformats.org/drawingml/2006/picture">
+                <pic:pic xmlns:pic="http://schemas.openxmlformats.org/drawingml/2006/picture">
+                  <pic:nvPicPr>
+                    <pic:cNvPr id="0" name=""/>
+                    <pic:cNvPicPr/>
+                  </pic:nvPicPr>
+                  <pic:blipFill>
+                    <a:blip r:embed="rId22"/>
+                    <a:stretch>
+                      <a:fillRect/>
+                    </a:stretch>
+                  </pic:blipFill>
+                  <pic:spPr>
+                    <a:xfrm>
+                      <a:off x="0" y="0"/>
+                      <a:ext cx="5943600" cy="2715260"/>
+                    </a:xfrm>
+                    <a:prstGeom prst="rect">
+                      <a:avLst/>
+                    </a:prstGeom>
+                  </pic:spPr>
+                </pic:pic>
+              </a:graphicData>
+            </a:graphic>
+          </wp:inline>
+        </w:drawing>
+      </w:r>
+    </w:p>
+    <w:p>
+      <w:pPr>
+        <w:rPr>
+          <w:rFonts w:ascii="Arial" w:hAnsi="Arial" w:cs="Arial"/>
+          <w:b/>
+          <w:bCs/>
+          <w:color w:val="16191F"/>
+          <w:sz w:val="27"/>
+          <w:szCs w:val="27"/>
+          <w:shd w:val="clear" w:color="auto" w:fill="FAFAFA"/>
+        </w:rPr>
+      </w:pPr>
+      <w:r>
+        <w:rPr>
+          <w:rFonts w:ascii="Arial" w:hAnsi="Arial" w:cs="Arial"/>
+          <w:b/>
+          <w:bCs/>
+          <w:color w:val="16191F"/>
+          <w:sz w:val="27"/>
+          <w:szCs w:val="27"/>
+          <w:shd w:val="clear" w:color="auto" w:fill="FAFAFA"/>
+        </w:rPr>
+        <w:lastRenderedPageBreak/>
+        <w:drawing>
+          <wp:inline distT="0" distB="0" distL="0" distR="0" wp14:anchorId="774B79F6" wp14:editId="0CD5DA84">
+            <wp:extent cx="5943600" cy="1163320"/>
+            <wp:effectExtent l="0" t="0" r="0" b="0"/>
+            <wp:docPr id="19" name="Picture 19"/>
+            <wp:cNvGraphicFramePr>
+              <a:graphicFrameLocks xmlns:a="http://schemas.openxmlformats.org/drawingml/2006/main" noChangeAspect="1"/>
+            </wp:cNvGraphicFramePr>
+            <a:graphic xmlns:a="http://schemas.openxmlformats.org/drawingml/2006/main">
+              <a:graphicData uri="http://schemas.openxmlformats.org/drawingml/2006/picture">
+                <pic:pic xmlns:pic="http://schemas.openxmlformats.org/drawingml/2006/picture">
+                  <pic:nvPicPr>
+                    <pic:cNvPr id="0" name=""/>
+                    <pic:cNvPicPr/>
+                  </pic:nvPicPr>
+                  <pic:blipFill>
+                    <a:blip r:embed="rId23"/>
+                    <a:stretch>
+                      <a:fillRect/>
+                    </a:stretch>
+                  </pic:blipFill>
+                  <pic:spPr>
+                    <a:xfrm>
+                      <a:off x="0" y="0"/>
+                      <a:ext cx="5943600" cy="1163320"/>
+                    </a:xfrm>
+                    <a:prstGeom prst="rect">
+                      <a:avLst/>
+                    </a:prstGeom>
+                  </pic:spPr>
+                </pic:pic>
+              </a:graphicData>
+            </a:graphic>
+          </wp:inline>
+        </w:drawing>
+      </w:r>
+    </w:p>
+    <w:p>
+      <w:pPr>
+        <w:rPr>
+          <w:rFonts w:ascii="Arial" w:hAnsi="Arial" w:cs="Arial"/>
+          <w:b/>
+          <w:bCs/>
+          <w:color w:val="16191F"/>
+          <w:sz w:val="27"/>
+          <w:szCs w:val="27"/>
+          <w:shd w:val="clear" w:color="auto" w:fill="FAFAFA"/>
+        </w:rPr>
+      </w:pPr>
+    </w:p>
+    <w:p>
+      <w:pPr>
+        <w:pStyle w:val="HTMLPreformatted"/>
+        <w:rPr>
+          <w:color w:val="000000"/>
+        </w:rPr>
+      </w:pPr>
+      <w:r>
+        <w:rPr>
+          <w:color w:val="000000"/>
+        </w:rPr>
+        <w:t>Step 11</w:t>
+      </w:r>
+      <w:r>
+        <w:rPr>
+          <w:color w:val="000000"/>
+        </w:rPr>
+        <w:t>: Authenticate to this cluster</w:t>
+      </w:r>
+    </w:p>
+    <w:p>
+      <w:pPr>
+        <w:pStyle w:val="HTMLPreformatted"/>
+        <w:rPr>
+          <w:color w:val="000000"/>
+        </w:rPr>
+      </w:pPr>
+      <w:r>
+        <w:rPr>
+          <w:color w:val="000000"/>
+        </w:rPr>
+        <w:t>===================================</w:t>
+      </w:r>
+    </w:p>
+    <w:p>
+      <w:pPr>
+        <w:pStyle w:val="HTMLPreformatted"/>
+        <w:rPr>
+          <w:color w:val="000000"/>
+        </w:rPr>
+      </w:pPr>
+      <w:r>
+        <w:rPr>
+          <w:color w:val="000000"/>
+        </w:rPr>
+        <w:t>Reference:</w:t>
+      </w:r>
+    </w:p>
+    <w:p>
+      <w:pPr>
+        <w:pStyle w:val="HTMLPreformatted"/>
+        <w:rPr>
+          <w:color w:val="000000"/>
+        </w:rPr>
+      </w:pPr>
+      <w:r>
+        <w:rPr>
+          <w:color w:val="000000"/>
+        </w:rPr>
+        <w:t>https://docs.aws.amazon.com/eks/latest/userguide/create-kubeconfig.html</w:t>
+      </w:r>
+    </w:p>
+    <w:p>
+      <w:pPr>
+        <w:pStyle w:val="HTMLPreformatted"/>
+        <w:rPr>
+          <w:color w:val="000000"/>
+        </w:rPr>
+      </w:pPr>
+    </w:p>
+    <w:p>
+      <w:pPr>
+        <w:pStyle w:val="HTMLPreformatted"/>
+        <w:rPr>
+          <w:color w:val="000000"/>
+        </w:rPr>
+      </w:pPr>
+      <w:r>
+        <w:rPr>
+          <w:color w:val="000000"/>
+        </w:rPr>
+        <w:t xml:space="preserve">Open </w:t>
+      </w:r>
+      <w:proofErr w:type="spellStart"/>
+      <w:r>
+        <w:rPr>
+          <w:color w:val="000000"/>
+        </w:rPr>
+        <w:t>cloudshell</w:t>
+      </w:r>
+      <w:proofErr w:type="spellEnd"/>
+      <w:r>
+        <w:rPr>
+          <w:color w:val="000000"/>
+        </w:rPr>
+        <w:t># Type on your AWS CLI window</w:t>
+      </w:r>
+      <w:r>
+        <w:rPr>
+          <w:color w:val="000000"/>
+        </w:rPr>
+        <w:t xml:space="preserve"> </w:t>
+      </w:r>
+      <w:r>
+        <w:rPr>
+          <w:color w:val="000000"/>
+        </w:rPr>
+        <w:t xml:space="preserve"># </w:t>
+      </w:r>
+      <w:proofErr w:type="gramStart"/>
+      <w:r>
+        <w:rPr>
+          <w:color w:val="000000"/>
+        </w:rPr>
+        <w:t>observe</w:t>
+      </w:r>
+      <w:proofErr w:type="gramEnd"/>
+      <w:r>
+        <w:rPr>
+          <w:color w:val="000000"/>
+        </w:rPr>
+        <w:t xml:space="preserve"> your account and user id details</w:t>
+      </w:r>
+      <w:r>
+        <w:rPr>
+          <w:color w:val="000000"/>
+        </w:rPr>
+        <w:t>:</w:t>
+      </w:r>
+    </w:p>
+    <w:p>
+      <w:pPr>
+        <w:pStyle w:val="HTMLPreformatted"/>
+        <w:rPr>
+          <w:b/>
+          <w:color w:val="000000"/>
+        </w:rPr>
+      </w:pPr>
+    </w:p>
+    <w:p>
+      <w:pPr>
+        <w:pStyle w:val="HTMLPreformatted"/>
+        <w:rPr>
+          <w:b/>
+          <w:color w:val="000000"/>
+        </w:rPr>
+      </w:pPr>
+      <w:r>
+        <w:rPr>
+          <w:b/>
+          <w:color w:val="000000"/>
+        </w:rPr>
+        <w:tab/>
+      </w:r>
+      <w:r>
+        <w:rPr>
+          <w:b/>
+          <w:color w:val="000000"/>
+        </w:rPr>
+        <w:tab/>
+      </w:r>
+      <w:proofErr w:type="spellStart"/>
+      <w:proofErr w:type="gramStart"/>
+      <w:r>
+        <w:rPr>
+          <w:b/>
+          <w:color w:val="000000"/>
+        </w:rPr>
+        <w:t>aws</w:t>
+      </w:r>
+      <w:proofErr w:type="spellEnd"/>
+      <w:proofErr w:type="gramEnd"/>
+      <w:r>
+        <w:rPr>
+          <w:b/>
+          <w:color w:val="000000"/>
+        </w:rPr>
+        <w:t xml:space="preserve"> </w:t>
+      </w:r>
+      <w:proofErr w:type="spellStart"/>
+      <w:r>
+        <w:rPr>
+          <w:b/>
+          <w:color w:val="000000"/>
+        </w:rPr>
+        <w:t>sts</w:t>
+      </w:r>
+      <w:proofErr w:type="spellEnd"/>
+      <w:r>
+        <w:rPr>
+          <w:b/>
+          <w:color w:val="000000"/>
+        </w:rPr>
+        <w:t xml:space="preserve"> get-caller-identity</w:t>
+      </w:r>
+    </w:p>
+    <w:p>
+      <w:pPr>
+        <w:pStyle w:val="HTMLPreformatted"/>
+        <w:rPr>
+          <w:color w:val="000000"/>
+        </w:rPr>
+      </w:pPr>
+    </w:p>
+    <w:p>
+      <w:pPr>
+        <w:pStyle w:val="HTMLPreformatted"/>
+        <w:rPr>
+          <w:color w:val="000000"/>
+        </w:rPr>
+      </w:pPr>
+      <w:r>
+        <w:rPr>
+          <w:color w:val="000000"/>
+        </w:rPr>
+        <w:t xml:space="preserve"># Create </w:t>
+      </w:r>
+      <w:proofErr w:type="gramStart"/>
+      <w:r>
+        <w:rPr>
+          <w:color w:val="000000"/>
+        </w:rPr>
+        <w:t xml:space="preserve">a  </w:t>
+      </w:r>
+      <w:proofErr w:type="spellStart"/>
+      <w:r>
+        <w:rPr>
+          <w:color w:val="000000"/>
+        </w:rPr>
+        <w:t>kubeconfig</w:t>
+      </w:r>
+      <w:proofErr w:type="spellEnd"/>
+      <w:proofErr w:type="gramEnd"/>
+      <w:r>
+        <w:rPr>
+          <w:color w:val="000000"/>
+        </w:rPr>
+        <w:t xml:space="preserve"> file where it </w:t>
+      </w:r>
+      <w:r>
+        <w:rPr>
+          <w:color w:val="000000"/>
+        </w:rPr>
+        <w:t xml:space="preserve">stores the credentials for EKS, </w:t>
+      </w:r>
+      <w:r>
+        <w:rPr>
+          <w:color w:val="000000"/>
+        </w:rPr>
+        <w:t xml:space="preserve"> </w:t>
+      </w:r>
+      <w:proofErr w:type="spellStart"/>
+      <w:r>
+        <w:rPr>
+          <w:color w:val="000000"/>
+        </w:rPr>
+        <w:t>kubeconfig</w:t>
+      </w:r>
+      <w:proofErr w:type="spellEnd"/>
+      <w:r>
+        <w:rPr>
+          <w:color w:val="000000"/>
+        </w:rPr>
+        <w:t xml:space="preserve"> configuration allows you to connect to your cluster using the </w:t>
+      </w:r>
+      <w:proofErr w:type="spellStart"/>
+      <w:r>
+        <w:rPr>
+          <w:color w:val="000000"/>
+        </w:rPr>
+        <w:t>kubectl</w:t>
+      </w:r>
+      <w:proofErr w:type="spellEnd"/>
+      <w:r>
+        <w:rPr>
+          <w:color w:val="000000"/>
+        </w:rPr>
+        <w:t xml:space="preserve"> command line.</w:t>
+      </w:r>
+      <w:r>
+        <w:t xml:space="preserve"> </w:t>
+      </w:r>
+    </w:p>
+    <w:p>
+      <w:pPr>
+        <w:pStyle w:val="HTMLPreformatted"/>
+      </w:pPr>
+    </w:p>
+    <w:p>
+      <w:pPr>
+        <w:pStyle w:val="HTMLPreformatted"/>
+        <w:rPr>
+          <w:b/>
+          <w:color w:val="000000"/>
+        </w:rPr>
+      </w:pPr>
+      <w:r>
+        <w:rPr>
+          <w:color w:val="000000"/>
+        </w:rPr>
+        <w:tab/>
+      </w:r>
+      <w:proofErr w:type="spellStart"/>
+      <w:proofErr w:type="gramStart"/>
+      <w:r>
+        <w:rPr>
+          <w:b/>
+          <w:color w:val="000000"/>
+        </w:rPr>
+        <w:t>aws</w:t>
+      </w:r>
+      <w:proofErr w:type="spellEnd"/>
+      <w:proofErr w:type="gramEnd"/>
+      <w:r>
+        <w:rPr>
+          <w:b/>
+          <w:color w:val="000000"/>
+        </w:rPr>
+        <w:t xml:space="preserve"> </w:t>
+      </w:r>
+      <w:proofErr w:type="spellStart"/>
+      <w:r>
+        <w:rPr>
+          <w:b/>
+          <w:color w:val="000000"/>
+        </w:rPr>
+        <w:t>eks</w:t>
+      </w:r>
+      <w:proofErr w:type="spellEnd"/>
+      <w:r>
+        <w:rPr>
+          <w:b/>
+          <w:color w:val="000000"/>
+        </w:rPr>
+        <w:t xml:space="preserve"> update-</w:t>
+      </w:r>
+      <w:proofErr w:type="spellStart"/>
+      <w:r>
+        <w:rPr>
+          <w:b/>
+          <w:color w:val="000000"/>
+        </w:rPr>
+        <w:t>kubeconfig</w:t>
+      </w:r>
+      <w:proofErr w:type="spellEnd"/>
+      <w:r>
+        <w:rPr>
+          <w:b/>
+          <w:color w:val="000000"/>
+        </w:rPr>
+        <w:t xml:space="preserve"> --region us-east-1 --name elks-cluster-101</w:t>
+      </w:r>
+    </w:p>
+    <w:p>
+      <w:pPr>
+        <w:rPr>
+          <w:rFonts w:ascii="Arial" w:hAnsi="Arial" w:cs="Arial"/>
+          <w:b/>
+          <w:bCs/>
+          <w:color w:val="16191F"/>
+          <w:sz w:val="27"/>
+          <w:szCs w:val="27"/>
+          <w:shd w:val="clear" w:color="auto" w:fill="FAFAFA"/>
+        </w:rPr>
+      </w:pPr>
+    </w:p>
+    <w:p>
+      <w:pPr>
+        <w:rPr>
+          <w:rFonts w:ascii="Arial" w:hAnsi="Arial" w:cs="Arial"/>
+          <w:b/>
+          <w:bCs/>
+          <w:color w:val="16191F"/>
+          <w:sz w:val="27"/>
+          <w:szCs w:val="27"/>
+          <w:shd w:val="clear" w:color="auto" w:fill="FAFAFA"/>
+        </w:rPr>
+      </w:pPr>
+      <w:r>
+        <w:rPr>
+          <w:rFonts w:ascii="Arial" w:hAnsi="Arial" w:cs="Arial"/>
+          <w:b/>
+          <w:bCs/>
+          <w:color w:val="16191F"/>
+          <w:sz w:val="27"/>
+          <w:szCs w:val="27"/>
+          <w:shd w:val="clear" w:color="auto" w:fill="FAFAFA"/>
+        </w:rPr>
+        <w:drawing>
+          <wp:inline distT="0" distB="0" distL="0" distR="0" wp14:anchorId="12A57F46" wp14:editId="4F730771">
+            <wp:extent cx="5943600" cy="1534160"/>
+            <wp:effectExtent l="0" t="0" r="0" b="8890"/>
+            <wp:docPr id="20" name="Picture 20"/>
+            <wp:cNvGraphicFramePr>
+              <a:graphicFrameLocks xmlns:a="http://schemas.openxmlformats.org/drawingml/2006/main" noChangeAspect="1"/>
+            </wp:cNvGraphicFramePr>
+            <a:graphic xmlns:a="http://schemas.openxmlformats.org/drawingml/2006/main">
+              <a:graphicData uri="http://schemas.openxmlformats.org/drawingml/2006/picture">
+                <pic:pic xmlns:pic="http://schemas.openxmlformats.org/drawingml/2006/picture">
+                  <pic:nvPicPr>
+                    <pic:cNvPr id="0" name=""/>
+                    <pic:cNvPicPr/>
+                  </pic:nvPicPr>
+                  <pic:blipFill>
+                    <a:blip r:embed="rId24"/>
+                    <a:stretch>
+                      <a:fillRect/>
+                    </a:stretch>
+                  </pic:blipFill>
+                  <pic:spPr>
+                    <a:xfrm>
+                      <a:off x="0" y="0"/>
+                      <a:ext cx="5943600" cy="1534160"/>
+                    </a:xfrm>
+                    <a:prstGeom prst="rect">
+                      <a:avLst/>
+                    </a:prstGeom>
+                  </pic:spPr>
+                </pic:pic>
+              </a:graphicData>
+            </a:graphic>
+          </wp:inline>
+        </w:drawing>
+      </w:r>
+    </w:p>
+    <w:p>
+      <w:pPr>
+        <w:rPr>
+          <w:rFonts w:ascii="Arial" w:hAnsi="Arial" w:cs="Arial"/>
+          <w:b/>
+          <w:bCs/>
+          <w:color w:val="16191F"/>
+          <w:sz w:val="27"/>
+          <w:szCs w:val="27"/>
+          <w:shd w:val="clear" w:color="auto" w:fill="FAFAFA"/>
+        </w:rPr>
+      </w:pPr>
+      <w:r>
+        <w:rPr>
+          <w:rFonts w:ascii="Arial" w:hAnsi="Arial" w:cs="Arial"/>
+          <w:b/>
+          <w:bCs/>
+          <w:color w:val="16191F"/>
+          <w:sz w:val="27"/>
+          <w:szCs w:val="27"/>
+          <w:shd w:val="clear" w:color="auto" w:fill="FAFAFA"/>
+        </w:rPr>
+        <w:t>Now create pod manifest file which will hold the configuration for our legendary game:</w:t>
+      </w:r>
+    </w:p>
+    <w:p>
+      <w:pPr>
+        <w:rPr>
+          <w:rFonts w:ascii="Arial" w:hAnsi="Arial" w:cs="Arial"/>
+          <w:b/>
+          <w:bCs/>
+          <w:color w:val="16191F"/>
+          <w:sz w:val="27"/>
+          <w:szCs w:val="27"/>
+          <w:shd w:val="clear" w:color="auto" w:fill="FAFAFA"/>
+        </w:rPr>
+      </w:pPr>
+      <w:r>
+        <w:rPr>
+          <w:rFonts w:ascii="Arial" w:hAnsi="Arial" w:cs="Arial"/>
+          <w:b/>
+          <w:bCs/>
+          <w:color w:val="16191F"/>
+          <w:sz w:val="27"/>
+          <w:szCs w:val="27"/>
+          <w:shd w:val="clear" w:color="auto" w:fill="FAFAFA"/>
+        </w:rPr>
+        <w:drawing>
+          <wp:inline distT="0" distB="0" distL="0" distR="0" wp14:anchorId="4D1A96C6" wp14:editId="5BD08711">
+            <wp:extent cx="3477111" cy="523948"/>
+            <wp:effectExtent l="0" t="0" r="9525" b="9525"/>
+            <wp:docPr id="22" name="Picture 22"/>
+            <wp:cNvGraphicFramePr>
+              <a:graphicFrameLocks xmlns:a="http://schemas.openxmlformats.org/drawingml/2006/main" noChangeAspect="1"/>
+            </wp:cNvGraphicFramePr>
+            <a:graphic xmlns:a="http://schemas.openxmlformats.org/drawingml/2006/main">
+              <a:graphicData uri="http://schemas.openxmlformats.org/drawingml/2006/picture">
+                <pic:pic xmlns:pic="http://schemas.openxmlformats.org/drawingml/2006/picture">
+                  <pic:nvPicPr>
+                    <pic:cNvPr id="0" name=""/>
+                    <pic:cNvPicPr/>
+                  </pic:nvPicPr>
+                  <pic:blipFill>
+                    <a:blip r:embed="rId25"/>
+                    <a:stretch>
+                      <a:fillRect/>
+                    </a:stretch>
+                  </pic:blipFill>
+                  <pic:spPr>
+                    <a:xfrm>
+                      <a:off x="0" y="0"/>
+                      <a:ext cx="3477111" cy="523948"/>
+                    </a:xfrm>
+                    <a:prstGeom prst="rect">
+                      <a:avLst/>
+                    </a:prstGeom>
+                  </pic:spPr>
+                </pic:pic>
+              </a:graphicData>
+            </a:graphic>
+          </wp:inline>
+        </w:drawing>
+      </w:r>
+    </w:p>
+    <w:p>
+      <w:pPr>
+        <w:rPr>
+          <w:rFonts w:ascii="Courier New" w:eastAsia="Times New Roman" w:hAnsi="Courier New" w:cs="Courier New"/>
+          <w:color w:val="000000"/>
+          <w:sz w:val="20"/>
+          <w:szCs w:val="20"/>
+        </w:rPr>
+      </w:pPr>
+      <w:r>
+        <w:rPr>
+          <w:color w:val="000000"/>
+        </w:rPr>
+        <w:br w:type="page"/>
+      </w:r>
+    </w:p>
+    <w:p>
+      <w:pPr>
+        <w:pStyle w:val="HTMLPreformatted"/>
+        <w:rPr>
+          <w:color w:val="000000"/>
+        </w:rPr>
+      </w:pPr>
+      <w:r>
+        <w:rPr>
+          <w:color w:val="000000"/>
+        </w:rPr>
+        <w:lastRenderedPageBreak/>
+        <w:t>Use this</w:t>
+      </w:r>
+      <w:r>
+        <w:rPr>
+          <w:color w:val="000000"/>
+        </w:rPr>
+        <w:br/>
+      </w:r>
+    </w:p>
+    <w:p>
+      <w:pPr>
+        <w:pStyle w:val="HTMLPreformatted"/>
+        <w:rPr>
+          <w:color w:val="000000"/>
+        </w:rPr>
+      </w:pPr>
+      <w:r>
+        <w:rPr>
+          <w:color w:val="000000"/>
+        </w:rPr>
+        <w:t xml:space="preserve">### </w:t>
+      </w:r>
+      <w:proofErr w:type="gramStart"/>
+      <w:r>
+        <w:rPr>
+          <w:color w:val="000000"/>
+        </w:rPr>
+        <w:t>code</w:t>
+      </w:r>
+      <w:proofErr w:type="gramEnd"/>
+      <w:r>
+        <w:rPr>
+          <w:color w:val="000000"/>
+        </w:rPr>
+        <w:t xml:space="preserve"> starts ###</w:t>
+      </w:r>
+    </w:p>
+    <w:p>
+      <w:pPr>
+        <w:pStyle w:val="HTMLPreformatted"/>
+        <w:rPr>
+          <w:color w:val="000000"/>
+        </w:rPr>
+      </w:pPr>
+      <w:proofErr w:type="spellStart"/>
+      <w:proofErr w:type="gramStart"/>
+      <w:r>
+        <w:rPr>
+          <w:color w:val="000000"/>
+        </w:rPr>
+        <w:t>apiVersion</w:t>
+      </w:r>
+      <w:proofErr w:type="spellEnd"/>
+      <w:proofErr w:type="gramEnd"/>
+      <w:r>
+        <w:rPr>
+          <w:color w:val="000000"/>
+        </w:rPr>
+        <w:t>: v1</w:t>
+      </w:r>
+    </w:p>
+    <w:p>
+      <w:pPr>
+        <w:pStyle w:val="HTMLPreformatted"/>
+        <w:rPr>
+          <w:color w:val="000000"/>
+        </w:rPr>
+      </w:pPr>
+      <w:proofErr w:type="gramStart"/>
+      <w:r>
+        <w:rPr>
+          <w:color w:val="000000"/>
+        </w:rPr>
+        <w:t>kind</w:t>
+      </w:r>
+      <w:proofErr w:type="gramEnd"/>
+      <w:r>
+        <w:rPr>
+          <w:color w:val="000000"/>
+        </w:rPr>
+        <w:t>: Pod</w:t>
+      </w:r>
+    </w:p>
+    <w:p>
+      <w:pPr>
+        <w:pStyle w:val="HTMLPreformatted"/>
+        <w:rPr>
+          <w:color w:val="000000"/>
+        </w:rPr>
+      </w:pPr>
+      <w:proofErr w:type="gramStart"/>
+      <w:r>
+        <w:rPr>
+          <w:color w:val="000000"/>
+        </w:rPr>
+        <w:t>metadata</w:t>
+      </w:r>
+      <w:proofErr w:type="gramEnd"/>
+      <w:r>
+        <w:rPr>
+          <w:color w:val="000000"/>
+        </w:rPr>
+        <w:t>:</w:t>
+      </w:r>
+    </w:p>
+    <w:p>
+      <w:pPr>
+        <w:pStyle w:val="HTMLPreformatted"/>
+        <w:rPr>
+          <w:color w:val="000000"/>
+        </w:rPr>
+      </w:pPr>
+      <w:r>
+        <w:rPr>
+          <w:color w:val="000000"/>
+        </w:rPr>
+        <w:t xml:space="preserve">   </w:t>
+      </w:r>
+      <w:proofErr w:type="gramStart"/>
+      <w:r>
+        <w:rPr>
+          <w:color w:val="000000"/>
+        </w:rPr>
+        <w:t>name</w:t>
+      </w:r>
+      <w:proofErr w:type="gramEnd"/>
+      <w:r>
+        <w:rPr>
+          <w:color w:val="000000"/>
+        </w:rPr>
+        <w:t>: 2048-pod</w:t>
+      </w:r>
+    </w:p>
+    <w:p>
+      <w:pPr>
+        <w:pStyle w:val="HTMLPreformatted"/>
+        <w:rPr>
+          <w:color w:val="000000"/>
+        </w:rPr>
+      </w:pPr>
+      <w:r>
+        <w:rPr>
+          <w:color w:val="000000"/>
+        </w:rPr>
+        <w:t xml:space="preserve">   </w:t>
+      </w:r>
+      <w:proofErr w:type="gramStart"/>
+      <w:r>
+        <w:rPr>
+          <w:color w:val="000000"/>
+        </w:rPr>
+        <w:t>labels</w:t>
+      </w:r>
+      <w:proofErr w:type="gramEnd"/>
+      <w:r>
+        <w:rPr>
+          <w:color w:val="000000"/>
+        </w:rPr>
+        <w:t>:</w:t>
+      </w:r>
+    </w:p>
+    <w:p>
+      <w:pPr>
+        <w:pStyle w:val="HTMLPreformatted"/>
+        <w:rPr>
+          <w:color w:val="000000"/>
+        </w:rPr>
+      </w:pPr>
+      <w:r>
+        <w:rPr>
+          <w:color w:val="000000"/>
+        </w:rPr>
+        <w:t xml:space="preserve">      </w:t>
+      </w:r>
+      <w:proofErr w:type="gramStart"/>
+      <w:r>
+        <w:rPr>
+          <w:color w:val="000000"/>
+        </w:rPr>
+        <w:t>app</w:t>
+      </w:r>
+      <w:proofErr w:type="gramEnd"/>
+      <w:r>
+        <w:rPr>
+          <w:color w:val="000000"/>
+        </w:rPr>
+        <w:t>: 2048-ws</w:t>
+      </w:r>
+    </w:p>
+    <w:p>
+      <w:pPr>
+        <w:pStyle w:val="HTMLPreformatted"/>
+        <w:rPr>
+          <w:color w:val="000000"/>
+        </w:rPr>
+      </w:pPr>
+      <w:proofErr w:type="gramStart"/>
+      <w:r>
+        <w:rPr>
+          <w:color w:val="000000"/>
+        </w:rPr>
+        <w:t>spec</w:t>
+      </w:r>
+      <w:proofErr w:type="gramEnd"/>
+      <w:r>
+        <w:rPr>
+          <w:color w:val="000000"/>
+        </w:rPr>
+        <w:t>:</w:t>
+      </w:r>
+    </w:p>
+    <w:p>
+      <w:pPr>
+        <w:pStyle w:val="HTMLPreformatted"/>
+        <w:rPr>
+          <w:color w:val="000000"/>
+        </w:rPr>
+      </w:pPr>
+      <w:r>
+        <w:rPr>
+          <w:color w:val="000000"/>
+        </w:rPr>
+        <w:t xml:space="preserve">   </w:t>
+      </w:r>
+      <w:proofErr w:type="gramStart"/>
+      <w:r>
+        <w:rPr>
+          <w:color w:val="000000"/>
+        </w:rPr>
+        <w:t>containers</w:t>
+      </w:r>
+      <w:proofErr w:type="gramEnd"/>
+      <w:r>
+        <w:rPr>
+          <w:color w:val="000000"/>
+        </w:rPr>
+        <w:t>:</w:t>
+      </w:r>
+    </w:p>
+    <w:p>
+      <w:pPr>
+        <w:pStyle w:val="HTMLPreformatted"/>
+        <w:rPr>
+          <w:color w:val="000000"/>
+        </w:rPr>
+      </w:pPr>
+      <w:r>
+        <w:rPr>
+          <w:color w:val="000000"/>
+        </w:rPr>
+        <w:t xml:space="preserve">   - </w:t>
+      </w:r>
+      <w:proofErr w:type="gramStart"/>
+      <w:r>
+        <w:rPr>
+          <w:color w:val="000000"/>
+        </w:rPr>
+        <w:t>name</w:t>
+      </w:r>
+      <w:proofErr w:type="gramEnd"/>
+      <w:r>
+        <w:rPr>
+          <w:color w:val="000000"/>
+        </w:rPr>
+        <w:t>: 2048-container</w:t>
+      </w:r>
+    </w:p>
+    <w:p>
+      <w:pPr>
+        <w:pStyle w:val="HTMLPreformatted"/>
+        <w:rPr>
+          <w:color w:val="000000"/>
+        </w:rPr>
+      </w:pPr>
+      <w:r>
+        <w:rPr>
+          <w:color w:val="000000"/>
+        </w:rPr>
+        <w:t xml:space="preserve">     </w:t>
+      </w:r>
+      <w:proofErr w:type="gramStart"/>
+      <w:r>
+        <w:rPr>
+          <w:color w:val="000000"/>
+        </w:rPr>
+        <w:t>image</w:t>
+      </w:r>
+      <w:proofErr w:type="gramEnd"/>
+      <w:r>
+        <w:rPr>
+          <w:color w:val="000000"/>
+        </w:rPr>
+        <w:t xml:space="preserve">: </w:t>
+      </w:r>
+      <w:proofErr w:type="spellStart"/>
+      <w:r>
+        <w:rPr>
+          <w:color w:val="000000"/>
+        </w:rPr>
+        <w:t>blackicebird</w:t>
+      </w:r>
+      <w:proofErr w:type="spellEnd"/>
+      <w:r>
+        <w:rPr>
+          <w:color w:val="000000"/>
+        </w:rPr>
+        <w:t>/2048</w:t>
+      </w:r>
+    </w:p>
+    <w:p>
+      <w:pPr>
+        <w:pStyle w:val="HTMLPreformatted"/>
+        <w:rPr>
+          <w:color w:val="000000"/>
+        </w:rPr>
+      </w:pPr>
+      <w:r>
+        <w:rPr>
+          <w:color w:val="000000"/>
+        </w:rPr>
+        <w:t xml:space="preserve">     </w:t>
+      </w:r>
+      <w:proofErr w:type="gramStart"/>
+      <w:r>
+        <w:rPr>
+          <w:color w:val="000000"/>
+        </w:rPr>
+        <w:t>ports</w:t>
+      </w:r>
+      <w:proofErr w:type="gramEnd"/>
+      <w:r>
+        <w:rPr>
+          <w:color w:val="000000"/>
+        </w:rPr>
+        <w:t>:</w:t>
+      </w:r>
+    </w:p>
+    <w:p>
+      <w:pPr>
+        <w:pStyle w:val="HTMLPreformatted"/>
+        <w:rPr>
+          <w:color w:val="000000"/>
+        </w:rPr>
+      </w:pPr>
+      <w:r>
+        <w:rPr>
+          <w:color w:val="000000"/>
+        </w:rPr>
+        <w:t xml:space="preserve">       - </w:t>
+      </w:r>
+      <w:proofErr w:type="spellStart"/>
+      <w:proofErr w:type="gramStart"/>
+      <w:r>
+        <w:rPr>
+          <w:color w:val="000000"/>
+        </w:rPr>
+        <w:t>containerPort</w:t>
+      </w:r>
+      <w:proofErr w:type="spellEnd"/>
+      <w:proofErr w:type="gramEnd"/>
+      <w:r>
+        <w:rPr>
+          <w:color w:val="000000"/>
+        </w:rPr>
+        <w:t>: 80</w:t>
+      </w:r>
+    </w:p>
+    <w:p>
+      <w:pPr>
+        <w:rPr>
+          <w:rFonts w:ascii="Arial" w:hAnsi="Arial" w:cs="Arial"/>
+          <w:b/>
+          <w:bCs/>
+          <w:color w:val="16191F"/>
+          <w:sz w:val="27"/>
+          <w:szCs w:val="27"/>
+          <w:shd w:val="clear" w:color="auto" w:fill="FAFAFA"/>
+        </w:rPr>
+      </w:pPr>
+      <w:proofErr w:type="gramStart"/>
+      <w:r>
+        <w:rPr>
+          <w:rFonts w:ascii="Arial" w:hAnsi="Arial" w:cs="Arial"/>
+          <w:b/>
+          <w:bCs/>
+          <w:color w:val="16191F"/>
+          <w:sz w:val="27"/>
+          <w:szCs w:val="27"/>
+          <w:shd w:val="clear" w:color="auto" w:fill="FAFAFA"/>
+        </w:rPr>
+        <w:t>:</w:t>
+      </w:r>
+      <w:proofErr w:type="spellStart"/>
+      <w:r>
+        <w:rPr>
+          <w:rFonts w:ascii="Arial" w:hAnsi="Arial" w:cs="Arial"/>
+          <w:b/>
+          <w:bCs/>
+          <w:color w:val="16191F"/>
+          <w:sz w:val="27"/>
+          <w:szCs w:val="27"/>
+          <w:shd w:val="clear" w:color="auto" w:fill="FAFAFA"/>
+        </w:rPr>
+        <w:t>wq</w:t>
+      </w:r>
+      <w:proofErr w:type="spellEnd"/>
+      <w:proofErr w:type="gramEnd"/>
+      <w:r>
+        <w:rPr>
+          <w:rFonts w:ascii="Arial" w:hAnsi="Arial" w:cs="Arial"/>
+          <w:b/>
+          <w:bCs/>
+          <w:color w:val="16191F"/>
+          <w:sz w:val="27"/>
+          <w:szCs w:val="27"/>
+          <w:shd w:val="clear" w:color="auto" w:fill="FAFAFA"/>
+        </w:rPr>
+        <w:t>!</w:t>
+      </w:r>
+    </w:p>
+    <w:p>
+      <w:pPr>
+        <w:rPr>
+          <w:rFonts w:ascii="Arial" w:hAnsi="Arial" w:cs="Arial"/>
+          <w:b/>
+          <w:bCs/>
+          <w:color w:val="16191F"/>
+          <w:sz w:val="27"/>
+          <w:szCs w:val="27"/>
+          <w:shd w:val="clear" w:color="auto" w:fill="FAFAFA"/>
+        </w:rPr>
+      </w:pPr>
+      <w:r>
+        <w:rPr>
+          <w:rFonts w:ascii="Arial" w:hAnsi="Arial" w:cs="Arial"/>
+          <w:b/>
+          <w:bCs/>
+          <w:color w:val="16191F"/>
+          <w:sz w:val="27"/>
+          <w:szCs w:val="27"/>
+          <w:shd w:val="clear" w:color="auto" w:fill="FAFAFA"/>
+        </w:rPr>
+        <w:drawing>
+          <wp:inline distT="0" distB="0" distL="0" distR="0" wp14:anchorId="573CC3FA" wp14:editId="4D0D43A7">
+            <wp:extent cx="5153745" cy="876422"/>
+            <wp:effectExtent l="0" t="0" r="8890" b="0"/>
+            <wp:docPr id="23" name="Picture 23"/>
+            <wp:cNvGraphicFramePr>
+              <a:graphicFrameLocks xmlns:a="http://schemas.openxmlformats.org/drawingml/2006/main" noChangeAspect="1"/>
+            </wp:cNvGraphicFramePr>
+            <a:graphic xmlns:a="http://schemas.openxmlformats.org/drawingml/2006/main">
+              <a:graphicData uri="http://schemas.openxmlformats.org/drawingml/2006/picture">
+                <pic:pic xmlns:pic="http://schemas.openxmlformats.org/drawingml/2006/picture">
+                  <pic:nvPicPr>
+                    <pic:cNvPr id="0" name=""/>
+                    <pic:cNvPicPr/>
+                  </pic:nvPicPr>
+                  <pic:blipFill>
+                    <a:blip r:embed="rId26"/>
+                    <a:stretch>
+                      <a:fillRect/>
+                    </a:stretch>
+                  </pic:blipFill>
+                  <pic:spPr>
+                    <a:xfrm>
+                      <a:off x="0" y="0"/>
+                      <a:ext cx="5153745" cy="876422"/>
+                    </a:xfrm>
+                    <a:prstGeom prst="rect">
+                      <a:avLst/>
+                    </a:prstGeom>
+                  </pic:spPr>
+                </pic:pic>
+              </a:graphicData>
+            </a:graphic>
+          </wp:inline>
+        </w:drawing>
+      </w:r>
+    </w:p>
+    <w:p>
+      <w:pPr>
+        <w:rPr>
+          <w:rFonts w:ascii="Arial" w:hAnsi="Arial" w:cs="Arial"/>
+          <w:b/>
+          <w:bCs/>
+          <w:color w:val="16191F"/>
+          <w:sz w:val="27"/>
+          <w:szCs w:val="27"/>
+          <w:shd w:val="clear" w:color="auto" w:fill="FAFAFA"/>
+        </w:rPr>
+      </w:pPr>
+    </w:p>
+    <w:p>
+      <w:pPr>
+        <w:rPr>
+          <w:rFonts w:ascii="Arial" w:hAnsi="Arial" w:cs="Arial"/>
+          <w:b/>
+          <w:bCs/>
+          <w:color w:val="16191F"/>
+          <w:sz w:val="27"/>
+          <w:szCs w:val="27"/>
+          <w:shd w:val="clear" w:color="auto" w:fill="FAFAFA"/>
+        </w:rPr>
+      </w:pPr>
+      <w:r>
+        <w:rPr>
+          <w:rFonts w:ascii="Arial" w:hAnsi="Arial" w:cs="Arial"/>
+          <w:b/>
+          <w:bCs/>
+          <w:color w:val="16191F"/>
+          <w:sz w:val="27"/>
+          <w:szCs w:val="27"/>
+          <w:shd w:val="clear" w:color="auto" w:fill="FAFAFA"/>
+        </w:rPr>
+        <w:t>Now deploying a service—load balancer which will be our end point to access the game: Manifest file:</w:t>
+      </w:r>
+    </w:p>
+    <w:p>
+      <w:pPr>
+        <w:pStyle w:val="HTMLPreformatted"/>
+        <w:rPr>
+          <w:color w:val="000000"/>
+        </w:rPr>
+      </w:pPr>
+      <w:proofErr w:type="spellStart"/>
+      <w:proofErr w:type="gramStart"/>
+      <w:r>
+        <w:rPr>
+          <w:color w:val="000000"/>
+        </w:rPr>
+        <w:t>apiVersion</w:t>
+      </w:r>
+      <w:proofErr w:type="spellEnd"/>
+      <w:proofErr w:type="gramEnd"/>
+      <w:r>
+        <w:rPr>
+          <w:color w:val="000000"/>
+        </w:rPr>
+        <w:t>: v1</w:t>
+      </w:r>
+    </w:p>
+    <w:p>
+      <w:pPr>
+        <w:pStyle w:val="HTMLPreformatted"/>
+        <w:rPr>
+          <w:color w:val="000000"/>
+        </w:rPr>
+      </w:pPr>
+      <w:proofErr w:type="gramStart"/>
+      <w:r>
+        <w:rPr>
+          <w:color w:val="000000"/>
+        </w:rPr>
+        <w:t>kind</w:t>
+      </w:r>
+      <w:proofErr w:type="gramEnd"/>
+      <w:r>
+        <w:rPr>
+          <w:color w:val="000000"/>
+        </w:rPr>
+        <w:t>: Service</w:t>
+      </w:r>
+    </w:p>
+    <w:p>
+      <w:pPr>
+        <w:pStyle w:val="HTMLPreformatted"/>
+        <w:rPr>
+          <w:color w:val="000000"/>
+        </w:rPr>
+      </w:pPr>
+      <w:proofErr w:type="gramStart"/>
+      <w:r>
+        <w:rPr>
+          <w:color w:val="000000"/>
+        </w:rPr>
+        <w:t>metadata</w:t>
+      </w:r>
+      <w:proofErr w:type="gramEnd"/>
+      <w:r>
+        <w:rPr>
+          <w:color w:val="000000"/>
+        </w:rPr>
+        <w:t>:</w:t>
+      </w:r>
+    </w:p>
+    <w:p>
+      <w:pPr>
+        <w:pStyle w:val="HTMLPreformatted"/>
+        <w:rPr>
+          <w:color w:val="000000"/>
+        </w:rPr>
+      </w:pPr>
+      <w:r>
+        <w:rPr>
+          <w:color w:val="000000"/>
+        </w:rPr>
+        <w:t xml:space="preserve">   </w:t>
+      </w:r>
+      <w:proofErr w:type="gramStart"/>
+      <w:r>
+        <w:rPr>
+          <w:color w:val="000000"/>
+        </w:rPr>
+        <w:t>name</w:t>
+      </w:r>
+      <w:proofErr w:type="gramEnd"/>
+      <w:r>
+        <w:rPr>
+          <w:color w:val="000000"/>
+        </w:rPr>
+        <w:t xml:space="preserve">: </w:t>
+      </w:r>
+      <w:proofErr w:type="spellStart"/>
+      <w:r>
+        <w:rPr>
+          <w:color w:val="000000"/>
+        </w:rPr>
+        <w:t>mygame</w:t>
+      </w:r>
+      <w:proofErr w:type="spellEnd"/>
+      <w:r>
+        <w:rPr>
+          <w:color w:val="000000"/>
+        </w:rPr>
+        <w:t>-svc</w:t>
+      </w:r>
+    </w:p>
+    <w:p>
+      <w:pPr>
+        <w:pStyle w:val="HTMLPreformatted"/>
+        <w:rPr>
+          <w:color w:val="000000"/>
+        </w:rPr>
+      </w:pPr>
+      <w:proofErr w:type="gramStart"/>
+      <w:r>
+        <w:rPr>
+          <w:color w:val="000000"/>
+        </w:rPr>
+        <w:t>spec</w:t>
+      </w:r>
+      <w:proofErr w:type="gramEnd"/>
+      <w:r>
+        <w:rPr>
+          <w:color w:val="000000"/>
+        </w:rPr>
+        <w:t>:</w:t>
+      </w:r>
+    </w:p>
+    <w:p>
+      <w:pPr>
+        <w:pStyle w:val="HTMLPreformatted"/>
+        <w:rPr>
+          <w:color w:val="000000"/>
+        </w:rPr>
+      </w:pPr>
+      <w:r>
+        <w:rPr>
+          <w:color w:val="000000"/>
+        </w:rPr>
+        <w:t xml:space="preserve">   </w:t>
+      </w:r>
+      <w:proofErr w:type="gramStart"/>
+      <w:r>
+        <w:rPr>
+          <w:color w:val="000000"/>
+        </w:rPr>
+        <w:t>selector</w:t>
+      </w:r>
+      <w:proofErr w:type="gramEnd"/>
+      <w:r>
+        <w:rPr>
+          <w:color w:val="000000"/>
+        </w:rPr>
+        <w:t>:</w:t>
+      </w:r>
+    </w:p>
+    <w:p>
+      <w:pPr>
+        <w:pStyle w:val="HTMLPreformatted"/>
+        <w:rPr>
+          <w:color w:val="000000"/>
+        </w:rPr>
+      </w:pPr>
+      <w:r>
+        <w:rPr>
+          <w:color w:val="000000"/>
+        </w:rPr>
+        <w:t xml:space="preserve">      </w:t>
+      </w:r>
+      <w:proofErr w:type="gramStart"/>
+      <w:r>
+        <w:rPr>
+          <w:color w:val="000000"/>
+        </w:rPr>
+        <w:t>app</w:t>
+      </w:r>
+      <w:proofErr w:type="gramEnd"/>
+      <w:r>
+        <w:rPr>
+          <w:color w:val="000000"/>
+        </w:rPr>
+        <w:t>: 2048-ws</w:t>
+      </w:r>
+    </w:p>
+    <w:p>
+      <w:pPr>
+        <w:pStyle w:val="HTMLPreformatted"/>
+        <w:rPr>
+          <w:color w:val="000000"/>
+        </w:rPr>
+      </w:pPr>
+      <w:r>
+        <w:rPr>
+          <w:color w:val="000000"/>
+        </w:rPr>
+        <w:t xml:space="preserve">   </w:t>
+      </w:r>
+      <w:proofErr w:type="gramStart"/>
+      <w:r>
+        <w:rPr>
+          <w:color w:val="000000"/>
+        </w:rPr>
+        <w:t>ports</w:t>
+      </w:r>
+      <w:proofErr w:type="gramEnd"/>
+      <w:r>
+        <w:rPr>
+          <w:color w:val="000000"/>
+        </w:rPr>
+        <w:t>:</w:t>
+      </w:r>
+    </w:p>
+    <w:p>
+      <w:pPr>
+        <w:pStyle w:val="HTMLPreformatted"/>
+        <w:rPr>
+          <w:color w:val="000000"/>
+        </w:rPr>
+      </w:pPr>
+      <w:r>
+        <w:rPr>
+          <w:color w:val="000000"/>
+        </w:rPr>
+        <w:t xml:space="preserve">   - </w:t>
+      </w:r>
+      <w:proofErr w:type="gramStart"/>
+      <w:r>
+        <w:rPr>
+          <w:color w:val="000000"/>
+        </w:rPr>
+        <w:t>protocol</w:t>
+      </w:r>
+      <w:proofErr w:type="gramEnd"/>
+      <w:r>
+        <w:rPr>
+          <w:color w:val="000000"/>
+        </w:rPr>
+        <w:t>: TCP</w:t>
+      </w:r>
+    </w:p>
+    <w:p>
+      <w:pPr>
+        <w:pStyle w:val="HTMLPreformatted"/>
+        <w:rPr>
+          <w:color w:val="000000"/>
+        </w:rPr>
+      </w:pPr>
+      <w:r>
+        <w:rPr>
+          <w:color w:val="000000"/>
+        </w:rPr>
+        <w:t xml:space="preserve">     </w:t>
+      </w:r>
+      <w:proofErr w:type="gramStart"/>
+      <w:r>
+        <w:rPr>
+          <w:color w:val="000000"/>
+        </w:rPr>
+        <w:t>port</w:t>
+      </w:r>
+      <w:proofErr w:type="gramEnd"/>
+      <w:r>
+        <w:rPr>
+          <w:color w:val="000000"/>
+        </w:rPr>
+        <w:t>: 80</w:t>
+      </w:r>
+    </w:p>
+    <w:p>
+      <w:pPr>
+        <w:pStyle w:val="HTMLPreformatted"/>
+        <w:rPr>
+          <w:color w:val="000000"/>
+        </w:rPr>
+      </w:pPr>
+      <w:r>
+        <w:rPr>
+          <w:color w:val="000000"/>
+        </w:rPr>
+        <w:t xml:space="preserve">     </w:t>
+      </w:r>
+      <w:proofErr w:type="spellStart"/>
+      <w:proofErr w:type="gramStart"/>
+      <w:r>
+        <w:rPr>
+          <w:color w:val="000000"/>
+        </w:rPr>
+        <w:t>targetPort</w:t>
+      </w:r>
+      <w:proofErr w:type="spellEnd"/>
+      <w:proofErr w:type="gramEnd"/>
+      <w:r>
+        <w:rPr>
+          <w:color w:val="000000"/>
+        </w:rPr>
+        <w:t>: 80</w:t>
+      </w:r>
+    </w:p>
+    <w:p>
+      <w:pPr>
+        <w:pStyle w:val="HTMLPreformatted"/>
+        <w:rPr>
+          <w:color w:val="000000"/>
+        </w:rPr>
+      </w:pPr>
+      <w:r>
+        <w:rPr>
+          <w:color w:val="000000"/>
+        </w:rPr>
+        <w:t xml:space="preserve">   </w:t>
+      </w:r>
+      <w:proofErr w:type="gramStart"/>
+      <w:r>
+        <w:rPr>
+          <w:color w:val="000000"/>
+        </w:rPr>
+        <w:t>type</w:t>
+      </w:r>
+      <w:proofErr w:type="gramEnd"/>
+      <w:r>
+        <w:rPr>
+          <w:color w:val="000000"/>
+        </w:rPr>
+        <w:t xml:space="preserve">: </w:t>
+      </w:r>
+      <w:proofErr w:type="spellStart"/>
+      <w:r>
+        <w:rPr>
+          <w:color w:val="000000"/>
+        </w:rPr>
+        <w:t>LoadBalancer</w:t>
+      </w:r>
+      <w:proofErr w:type="spellEnd"/>
+    </w:p>
+    <w:p>
+      <w:pPr>
+        <w:pStyle w:val="HTMLPreformatted"/>
+        <w:rPr>
+          <w:color w:val="000000"/>
+        </w:rPr>
+      </w:pPr>
+      <w:proofErr w:type="gramStart"/>
+      <w:r>
+        <w:rPr>
+          <w:color w:val="000000"/>
+        </w:rPr>
+        <w:t>:</w:t>
+      </w:r>
+      <w:proofErr w:type="spellStart"/>
+      <w:r>
+        <w:rPr>
+          <w:color w:val="000000"/>
+        </w:rPr>
+        <w:t>wq</w:t>
+      </w:r>
+      <w:proofErr w:type="spellEnd"/>
+      <w:proofErr w:type="gramEnd"/>
+      <w:r>
+        <w:rPr>
+          <w:color w:val="000000"/>
+        </w:rPr>
+        <w:t>!</w:t>
+      </w:r>
+    </w:p>
+    <w:p>
+      <w:pPr>
+        <w:pStyle w:val="HTMLPreformatted"/>
+        <w:rPr>
+          <w:color w:val="000000"/>
+        </w:rPr>
+      </w:pPr>
+    </w:p>
+    <w:p>
+      <w:pPr>
+        <w:rPr>
+          <w:rFonts w:ascii="Arial" w:hAnsi="Arial" w:cs="Arial"/>
+          <w:b/>
+          <w:bCs/>
+          <w:color w:val="16191F"/>
+          <w:sz w:val="27"/>
+          <w:szCs w:val="27"/>
+          <w:shd w:val="clear" w:color="auto" w:fill="FAFAFA"/>
+        </w:rPr>
+      </w:pPr>
+      <w:r>
+        <w:rPr>
+          <w:rFonts w:ascii="Arial" w:hAnsi="Arial" w:cs="Arial"/>
+          <w:b/>
+          <w:bCs/>
+          <w:color w:val="16191F"/>
+          <w:sz w:val="27"/>
+          <w:szCs w:val="27"/>
+          <w:shd w:val="clear" w:color="auto" w:fill="FAFAFA"/>
+        </w:rPr>
+        <w:t xml:space="preserve">Then --- </w:t>
+      </w:r>
+      <w:proofErr w:type="spellStart"/>
+      <w:r>
+        <w:rPr>
+          <w:rFonts w:ascii="Arial" w:hAnsi="Arial" w:cs="Arial"/>
+          <w:b/>
+          <w:bCs/>
+          <w:color w:val="16191F"/>
+          <w:sz w:val="27"/>
+          <w:szCs w:val="27"/>
+          <w:shd w:val="clear" w:color="auto" w:fill="FAFAFA"/>
+        </w:rPr>
+        <w:t>kubectl</w:t>
+      </w:r>
+      <w:proofErr w:type="spellEnd"/>
+      <w:r>
+        <w:rPr>
+          <w:rFonts w:ascii="Arial" w:hAnsi="Arial" w:cs="Arial"/>
+          <w:b/>
+          <w:bCs/>
+          <w:color w:val="16191F"/>
+          <w:sz w:val="27"/>
+          <w:szCs w:val="27"/>
+          <w:shd w:val="clear" w:color="auto" w:fill="FAFAFA"/>
+        </w:rPr>
+        <w:t xml:space="preserve"> apply -f my-svc-</w:t>
+      </w:r>
+      <w:proofErr w:type="spellStart"/>
+      <w:r>
+        <w:rPr>
+          <w:rFonts w:ascii="Arial" w:hAnsi="Arial" w:cs="Arial"/>
+          <w:b/>
+          <w:bCs/>
+          <w:color w:val="16191F"/>
+          <w:sz w:val="27"/>
+          <w:szCs w:val="27"/>
+          <w:shd w:val="clear" w:color="auto" w:fill="FAFAFA"/>
+        </w:rPr>
+        <w:t>game.yam</w:t>
+      </w:r>
+      <w:r>
+        <w:rPr>
+          <w:rFonts w:ascii="Arial" w:hAnsi="Arial" w:cs="Arial"/>
+          <w:b/>
+          <w:bCs/>
+          <w:color w:val="16191F"/>
+          <w:sz w:val="27"/>
+          <w:szCs w:val="27"/>
+          <w:shd w:val="clear" w:color="auto" w:fill="FAFAFA"/>
+        </w:rPr>
+        <w:t>l</w:t>
+      </w:r>
+      <w:proofErr w:type="spellEnd"/>
+    </w:p>
+    <w:p>
+      <w:pPr>
+        <w:rPr>
+          <w:rFonts w:ascii="Arial" w:hAnsi="Arial" w:cs="Arial"/>
+          <w:b/>
+          <w:bCs/>
+          <w:color w:val="16191F"/>
+          <w:sz w:val="27"/>
+          <w:szCs w:val="27"/>
+          <w:shd w:val="clear" w:color="auto" w:fill="FAFAFA"/>
+        </w:rPr>
+      </w:pPr>
+      <w:r>
+        <w:rPr>
+          <w:rFonts w:ascii="Arial" w:hAnsi="Arial" w:cs="Arial"/>
+          <w:b/>
+          <w:bCs/>
+          <w:color w:val="16191F"/>
+          <w:sz w:val="27"/>
+          <w:szCs w:val="27"/>
+          <w:shd w:val="clear" w:color="auto" w:fill="FAFAFA"/>
+        </w:rPr>
+        <w:drawing>
+          <wp:inline distT="0" distB="0" distL="0" distR="0" wp14:anchorId="051F5B80" wp14:editId="409328A8">
+            <wp:extent cx="5182324" cy="619211"/>
+            <wp:effectExtent l="0" t="0" r="0" b="9525"/>
+            <wp:docPr id="24" name="Picture 24"/>
+            <wp:cNvGraphicFramePr>
+              <a:graphicFrameLocks xmlns:a="http://schemas.openxmlformats.org/drawingml/2006/main" noChangeAspect="1"/>
+            </wp:cNvGraphicFramePr>
+            <a:graphic xmlns:a="http://schemas.openxmlformats.org/drawingml/2006/main">
+              <a:graphicData uri="http://schemas.openxmlformats.org/drawingml/2006/picture">
+                <pic:pic xmlns:pic="http://schemas.openxmlformats.org/drawingml/2006/picture">
+                  <pic:nvPicPr>
+                    <pic:cNvPr id="0" name=""/>
+                    <pic:cNvPicPr/>
+                  </pic:nvPicPr>
+                  <pic:blipFill>
+                    <a:blip r:embed="rId27"/>
+                    <a:stretch>
+                      <a:fillRect/>
+                    </a:stretch>
+                  </pic:blipFill>
+                  <pic:spPr>
+                    <a:xfrm>
+                      <a:off x="0" y="0"/>
+                      <a:ext cx="5182324" cy="619211"/>
+                    </a:xfrm>
+                    <a:prstGeom prst="rect">
+                      <a:avLst/>
+                    </a:prstGeom>
+                  </pic:spPr>
+                </pic:pic>
+              </a:graphicData>
+            </a:graphic>
+          </wp:inline>
+        </w:drawing>
+      </w:r>
+    </w:p>
+    <w:p>
+      <w:pPr>
+        <w:rPr>
+          <w:rFonts w:ascii="Arial" w:hAnsi="Arial" w:cs="Arial"/>
+          <w:b/>
+          <w:bCs/>
+          <w:color w:val="16191F"/>
+          <w:sz w:val="27"/>
+          <w:szCs w:val="27"/>
+          <w:shd w:val="clear" w:color="auto" w:fill="FAFAFA"/>
+        </w:rPr>
+      </w:pPr>
+      <w:r>
+        <w:rPr>
+          <w:rFonts w:ascii="Arial" w:hAnsi="Arial" w:cs="Arial"/>
+          <w:b/>
+          <w:bCs/>
+          <w:color w:val="16191F"/>
+          <w:sz w:val="27"/>
+          <w:szCs w:val="27"/>
+          <w:shd w:val="clear" w:color="auto" w:fill="FAFAFA"/>
+        </w:rPr>
+        <w:lastRenderedPageBreak/>
+        <w:drawing>
+          <wp:inline distT="0" distB="0" distL="0" distR="0" wp14:anchorId="5CD0F925" wp14:editId="1B22A887">
+            <wp:extent cx="5943600" cy="767715"/>
+            <wp:effectExtent l="0" t="0" r="0" b="0"/>
+            <wp:docPr id="25" name="Picture 25"/>
+            <wp:cNvGraphicFramePr>
+              <a:graphicFrameLocks xmlns:a="http://schemas.openxmlformats.org/drawingml/2006/main" noChangeAspect="1"/>
+            </wp:cNvGraphicFramePr>
+            <a:graphic xmlns:a="http://schemas.openxmlformats.org/drawingml/2006/main">
+              <a:graphicData uri="http://schemas.openxmlformats.org/drawingml/2006/picture">
+                <pic:pic xmlns:pic="http://schemas.openxmlformats.org/drawingml/2006/picture">
+                  <pic:nvPicPr>
+                    <pic:cNvPr id="0" name=""/>
+                    <pic:cNvPicPr/>
+                  </pic:nvPicPr>
+                  <pic:blipFill>
+                    <a:blip r:embed="rId28"/>
+                    <a:stretch>
+                      <a:fillRect/>
+                    </a:stretch>
+                  </pic:blipFill>
+                  <pic:spPr>
+                    <a:xfrm>
+                      <a:off x="0" y="0"/>
+                      <a:ext cx="5943600" cy="767715"/>
+                    </a:xfrm>
+                    <a:prstGeom prst="rect">
+                      <a:avLst/>
+                    </a:prstGeom>
+                  </pic:spPr>
+                </pic:pic>
+              </a:graphicData>
+            </a:graphic>
+          </wp:inline>
+        </w:drawing>
+      </w:r>
+    </w:p>
+    <w:p>
+      <w:pPr>
+        <w:rPr>
+          <w:rFonts w:ascii="Arial" w:hAnsi="Arial" w:cs="Arial"/>
+          <w:b/>
+          <w:bCs/>
+          <w:color w:val="16191F"/>
+          <w:sz w:val="27"/>
+          <w:szCs w:val="27"/>
+          <w:shd w:val="clear" w:color="auto" w:fill="FAFAFA"/>
+        </w:rPr>
+      </w:pPr>
+      <w:r>
+        <w:rPr>
+          <w:rFonts w:ascii="Arial" w:hAnsi="Arial" w:cs="Arial"/>
+          <w:b/>
+          <w:bCs/>
+          <w:color w:val="16191F"/>
+          <w:sz w:val="27"/>
+          <w:szCs w:val="27"/>
+          <w:shd w:val="clear" w:color="auto" w:fill="FAFAFA"/>
+        </w:rPr>
+        <w:t xml:space="preserve">Go to </w:t>
+      </w:r>
+      <w:proofErr w:type="spellStart"/>
+      <w:r>
+        <w:rPr>
+          <w:rFonts w:ascii="Arial" w:hAnsi="Arial" w:cs="Arial"/>
+          <w:b/>
+          <w:bCs/>
+          <w:color w:val="16191F"/>
+          <w:sz w:val="27"/>
+          <w:szCs w:val="27"/>
+          <w:shd w:val="clear" w:color="auto" w:fill="FAFAFA"/>
+        </w:rPr>
+        <w:t>loadbalancers</w:t>
+      </w:r>
+      <w:proofErr w:type="spellEnd"/>
+      <w:r>
+        <w:rPr>
+          <w:rFonts w:ascii="Arial" w:hAnsi="Arial" w:cs="Arial"/>
+          <w:b/>
+          <w:bCs/>
+          <w:color w:val="16191F"/>
+          <w:sz w:val="27"/>
+          <w:szCs w:val="27"/>
+          <w:shd w:val="clear" w:color="auto" w:fill="FAFAFA"/>
+        </w:rPr>
+        <w:t xml:space="preserve"> in </w:t>
+      </w:r>
+      <w:proofErr w:type="spellStart"/>
+      <w:r>
+        <w:rPr>
+          <w:rFonts w:ascii="Arial" w:hAnsi="Arial" w:cs="Arial"/>
+          <w:b/>
+          <w:bCs/>
+          <w:color w:val="16191F"/>
+          <w:sz w:val="27"/>
+          <w:szCs w:val="27"/>
+          <w:shd w:val="clear" w:color="auto" w:fill="FAFAFA"/>
+        </w:rPr>
+        <w:t>aws</w:t>
+      </w:r>
+      <w:proofErr w:type="spellEnd"/>
+      <w:r>
+        <w:rPr>
+          <w:rFonts w:ascii="Arial" w:hAnsi="Arial" w:cs="Arial"/>
+          <w:b/>
+          <w:bCs/>
+          <w:color w:val="16191F"/>
+          <w:sz w:val="27"/>
+          <w:szCs w:val="27"/>
+          <w:shd w:val="clear" w:color="auto" w:fill="FAFAFA"/>
+        </w:rPr>
+        <w:t xml:space="preserve"> console and then go to </w:t>
+      </w:r>
+      <w:proofErr w:type="spellStart"/>
+      <w:proofErr w:type="gramStart"/>
+      <w:r>
+        <w:rPr>
+          <w:rFonts w:ascii="Arial" w:hAnsi="Arial" w:cs="Arial"/>
+          <w:b/>
+          <w:bCs/>
+          <w:color w:val="16191F"/>
+          <w:sz w:val="27"/>
+          <w:szCs w:val="27"/>
+          <w:shd w:val="clear" w:color="auto" w:fill="FAFAFA"/>
+        </w:rPr>
+        <w:t>lbs</w:t>
+      </w:r>
+      <w:proofErr w:type="spellEnd"/>
+      <w:proofErr w:type="gramEnd"/>
+      <w:r>
+        <w:rPr>
+          <w:rFonts w:ascii="Arial" w:hAnsi="Arial" w:cs="Arial"/>
+          <w:b/>
+          <w:bCs/>
+          <w:color w:val="16191F"/>
+          <w:sz w:val="27"/>
+          <w:szCs w:val="27"/>
+          <w:shd w:val="clear" w:color="auto" w:fill="FAFAFA"/>
+        </w:rPr>
+        <w:sym w:font="Wingdings" w:char="F04A"/>
+      </w:r>
+      <w:r>
+        <w:rPr>
+          <w:rFonts w:ascii="Arial" w:hAnsi="Arial" w:cs="Arial"/>
+          <w:b/>
+          <w:bCs/>
+          <w:color w:val="16191F"/>
+          <w:sz w:val="27"/>
+          <w:szCs w:val="27"/>
+          <w:shd w:val="clear" w:color="auto" w:fill="FAFAFA"/>
+        </w:rPr>
+        <w:t>(We are looking for status active 1of 1 instances in service):</w:t>
+      </w:r>
+    </w:p>
+    <w:p>
+      <w:pPr>
+        <w:rPr>
+          <w:rFonts w:ascii="Arial" w:hAnsi="Arial" w:cs="Arial"/>
+          <w:b/>
+          <w:bCs/>
+          <w:color w:val="16191F"/>
+          <w:sz w:val="27"/>
+          <w:szCs w:val="27"/>
+          <w:shd w:val="clear" w:color="auto" w:fill="FAFAFA"/>
+        </w:rPr>
+      </w:pPr>
+      <w:r>
+        <w:rPr>
+          <w:rFonts w:ascii="Arial" w:hAnsi="Arial" w:cs="Arial"/>
+          <w:b/>
+          <w:bCs/>
+          <w:color w:val="16191F"/>
+          <w:sz w:val="27"/>
+          <w:szCs w:val="27"/>
+          <w:shd w:val="clear" w:color="auto" w:fill="FAFAFA"/>
+        </w:rPr>
+        <w:drawing>
+          <wp:inline distT="0" distB="0" distL="0" distR="0" wp14:anchorId="27DB996B" wp14:editId="4E6A6B9E">
+            <wp:extent cx="5943600" cy="2636520"/>
+            <wp:effectExtent l="0" t="0" r="0" b="0"/>
+            <wp:docPr id="26" name="Picture 26"/>
+            <wp:cNvGraphicFramePr>
+              <a:graphicFrameLocks xmlns:a="http://schemas.openxmlformats.org/drawingml/2006/main" noChangeAspect="1"/>
+            </wp:cNvGraphicFramePr>
+            <a:graphic xmlns:a="http://schemas.openxmlformats.org/drawingml/2006/main">
+              <a:graphicData uri="http://schemas.openxmlformats.org/drawingml/2006/picture">
+                <pic:pic xmlns:pic="http://schemas.openxmlformats.org/drawingml/2006/picture">
+                  <pic:nvPicPr>
+                    <pic:cNvPr id="0" name=""/>
+                    <pic:cNvPicPr/>
+                  </pic:nvPicPr>
+                  <pic:blipFill>
+                    <a:blip r:embed="rId29"/>
+                    <a:stretch>
+                      <a:fillRect/>
+                    </a:stretch>
+                  </pic:blipFill>
+                  <pic:spPr>
+                    <a:xfrm>
+                      <a:off x="0" y="0"/>
+                      <a:ext cx="5943600" cy="2636520"/>
+                    </a:xfrm>
+                    <a:prstGeom prst="rect">
+                      <a:avLst/>
+                    </a:prstGeom>
+                  </pic:spPr>
+                </pic:pic>
+              </a:graphicData>
+            </a:graphic>
+          </wp:inline>
+        </w:drawing>
+      </w:r>
+    </w:p>
+    <w:p>
+      <w:pPr>
+        <w:rPr>
+          <w:rFonts w:ascii="Arial" w:hAnsi="Arial" w:cs="Arial"/>
+          <w:b/>
+          <w:bCs/>
+          <w:color w:val="16191F"/>
+          <w:sz w:val="27"/>
+          <w:szCs w:val="27"/>
+          <w:shd w:val="clear" w:color="auto" w:fill="FAFAFA"/>
+        </w:rPr>
+      </w:pPr>
+    </w:p>
+    <w:p>
+      <w:pPr>
+        <w:rPr>
+          <w:rFonts w:ascii="Arial" w:hAnsi="Arial" w:cs="Arial"/>
+          <w:b/>
+          <w:bCs/>
+          <w:color w:val="16191F"/>
+          <w:sz w:val="27"/>
+          <w:szCs w:val="27"/>
+          <w:shd w:val="clear" w:color="auto" w:fill="FAFAFA"/>
+        </w:rPr>
+      </w:pPr>
+      <w:r>
+        <w:rPr>
+          <w:rFonts w:ascii="Arial" w:hAnsi="Arial" w:cs="Arial"/>
+          <w:b/>
+          <w:bCs/>
+          <w:color w:val="16191F"/>
+          <w:sz w:val="27"/>
+          <w:szCs w:val="27"/>
+          <w:shd w:val="clear" w:color="auto" w:fill="FAFAFA"/>
+        </w:rPr>
+        <w:t xml:space="preserve">Final steps copy the external </w:t>
+      </w:r>
+      <w:proofErr w:type="spellStart"/>
+      <w:r>
+        <w:rPr>
+          <w:rFonts w:ascii="Arial" w:hAnsi="Arial" w:cs="Arial"/>
+          <w:b/>
+          <w:bCs/>
+          <w:color w:val="16191F"/>
+          <w:sz w:val="27"/>
+          <w:szCs w:val="27"/>
+          <w:shd w:val="clear" w:color="auto" w:fill="FAFAFA"/>
+        </w:rPr>
+        <w:t>ip</w:t>
+      </w:r>
+      <w:proofErr w:type="spellEnd"/>
+      <w:r>
+        <w:rPr>
+          <w:rFonts w:ascii="Arial" w:hAnsi="Arial" w:cs="Arial"/>
+          <w:b/>
+          <w:bCs/>
+          <w:color w:val="16191F"/>
+          <w:sz w:val="27"/>
+          <w:szCs w:val="27"/>
+          <w:shd w:val="clear" w:color="auto" w:fill="FAFAFA"/>
+        </w:rPr>
+        <w:t xml:space="preserve"> of the </w:t>
+      </w:r>
+      <w:proofErr w:type="spellStart"/>
+      <w:r>
+        <w:rPr>
+          <w:rFonts w:ascii="Arial" w:hAnsi="Arial" w:cs="Arial"/>
+          <w:b/>
+          <w:bCs/>
+          <w:color w:val="16191F"/>
+          <w:sz w:val="27"/>
+          <w:szCs w:val="27"/>
+          <w:shd w:val="clear" w:color="auto" w:fill="FAFAFA"/>
+        </w:rPr>
+        <w:t>lb</w:t>
+      </w:r>
+      <w:proofErr w:type="spellEnd"/>
+      <w:r>
+        <w:rPr>
+          <w:rFonts w:ascii="Arial" w:hAnsi="Arial" w:cs="Arial"/>
+          <w:b/>
+          <w:bCs/>
+          <w:color w:val="16191F"/>
+          <w:sz w:val="27"/>
+          <w:szCs w:val="27"/>
+          <w:shd w:val="clear" w:color="auto" w:fill="FAFAFA"/>
+        </w:rPr>
+        <w:t xml:space="preserve"> from here and search it on new tab of your browser:</w:t>
+      </w:r>
+    </w:p>
+    <w:p>
+      <w:pPr>
+        <w:rPr>
+          <w:rFonts w:ascii="Arial" w:hAnsi="Arial" w:cs="Arial"/>
+          <w:b/>
+          <w:bCs/>
+          <w:color w:val="16191F"/>
+          <w:sz w:val="27"/>
+          <w:szCs w:val="27"/>
+          <w:shd w:val="clear" w:color="auto" w:fill="FAFAFA"/>
+        </w:rPr>
+      </w:pPr>
+      <w:r>
+        <w:rPr>
+          <w:noProof/>
+        </w:rPr>
+        <w:drawing>
+          <wp:inline distT="0" distB="0" distL="0" distR="0" wp14:anchorId="3D2CD168" wp14:editId="3A2274ED">
+            <wp:extent cx="5943600" cy="767715"/>
+            <wp:effectExtent l="0" t="0" r="0" b="0"/>
+            <wp:docPr id="27" name="Picture 27"/>
+            <wp:cNvGraphicFramePr>
+              <a:graphicFrameLocks xmlns:a="http://schemas.openxmlformats.org/drawingml/2006/main" noChangeAspect="1"/>
+            </wp:cNvGraphicFramePr>
+            <a:graphic xmlns:a="http://schemas.openxmlformats.org/drawingml/2006/main">
+              <a:graphicData uri="http://schemas.openxmlformats.org/drawingml/2006/picture">
+                <pic:pic xmlns:pic="http://schemas.openxmlformats.org/drawingml/2006/picture">
+                  <pic:nvPicPr>
+                    <pic:cNvPr id="0" name=""/>
+                    <pic:cNvPicPr/>
+                  </pic:nvPicPr>
+                  <pic:blipFill>
+                    <a:blip r:embed="rId30"/>
+                    <a:stretch>
+                      <a:fillRect/>
+                    </a:stretch>
+                  </pic:blipFill>
+                  <pic:spPr>
+                    <a:xfrm>
+                      <a:off x="0" y="0"/>
+                      <a:ext cx="5943600" cy="767715"/>
+                    </a:xfrm>
+                    <a:prstGeom prst="rect">
+                      <a:avLst/>
+                    </a:prstGeom>
+                  </pic:spPr>
+                </pic:pic>
+              </a:graphicData>
+            </a:graphic>
+          </wp:inline>
+        </w:drawing>
+      </w:r>
+    </w:p>
+    <w:p>
+      <w:pPr>
+        <w:rPr>
+          <w:rFonts w:ascii="Arial" w:hAnsi="Arial" w:cs="Arial"/>
+          <w:b/>
+          <w:bCs/>
+          <w:color w:val="16191F"/>
+          <w:sz w:val="27"/>
+          <w:szCs w:val="27"/>
+          <w:shd w:val="clear" w:color="auto" w:fill="FAFAFA"/>
+        </w:rPr>
+      </w:pPr>
+      <w:r>
+        <w:rPr>
+          <w:rFonts w:ascii="Arial" w:hAnsi="Arial" w:cs="Arial"/>
+          <w:b/>
+          <w:bCs/>
+          <w:color w:val="16191F"/>
+          <w:sz w:val="27"/>
+          <w:szCs w:val="27"/>
+          <w:shd w:val="clear" w:color="auto" w:fill="FAFAFA"/>
+        </w:rPr>
+        <w:br w:type="page"/>
+      </w:r>
+    </w:p>
+    <w:p>
+      <w:pPr>
+        <w:rPr>
+          <w:rFonts w:ascii="Arial" w:hAnsi="Arial" w:cs="Arial"/>
+          <w:b/>
+          <w:bCs/>
+          <w:color w:val="16191F"/>
+          <w:sz w:val="27"/>
+          <w:szCs w:val="27"/>
+          <w:shd w:val="clear" w:color="auto" w:fill="FAFAFA"/>
+        </w:rPr>
+      </w:pPr>
       <w:bookmarkStart w:id="0" w:name="_GoBack"/>
       <w:bookmarkEnd w:id="0"/>
       <w:r>
-        <w:t>er page</w:t>
+        <w:rPr>
+          <w:rFonts w:ascii="Arial" w:hAnsi="Arial" w:cs="Arial"/>
+          <w:b/>
+          <w:bCs/>
+          <w:color w:val="16191F"/>
+          <w:sz w:val="27"/>
+          <w:szCs w:val="27"/>
+          <w:shd w:val="clear" w:color="auto" w:fill="FAFAFA"/>
+        </w:rPr>
+        <w:lastRenderedPageBreak/>
+        <w:t>Results:</w:t>
+      </w:r>
+    </w:p>
+    <w:p>
+      <w:pPr>
+        <w:rPr>
+          <w:rFonts w:ascii="Arial" w:hAnsi="Arial" w:cs="Arial"/>
+          <w:b/>
+          <w:bCs/>
+          <w:color w:val="16191F"/>
+          <w:sz w:val="27"/>
+          <w:szCs w:val="27"/>
+          <w:shd w:val="clear" w:color="auto" w:fill="FAFAFA"/>
+        </w:rPr>
+      </w:pPr>
+      <w:r>
+        <w:rPr>
+          <w:rFonts w:ascii="Arial" w:hAnsi="Arial" w:cs="Arial"/>
+          <w:b/>
+          <w:bCs/>
+          <w:color w:val="16191F"/>
+          <w:sz w:val="27"/>
+          <w:szCs w:val="27"/>
+          <w:shd w:val="clear" w:color="auto" w:fill="FAFAFA"/>
+        </w:rPr>
+        <w:drawing>
+          <wp:inline distT="0" distB="0" distL="0" distR="0" wp14:anchorId="6E6DB9EE" wp14:editId="27A78FE9">
+            <wp:extent cx="5943600" cy="3571875"/>
+            <wp:effectExtent l="0" t="0" r="0" b="9525"/>
+            <wp:docPr id="28" name="Picture 28"/>
+            <wp:cNvGraphicFramePr>
+              <a:graphicFrameLocks xmlns:a="http://schemas.openxmlformats.org/drawingml/2006/main" noChangeAspect="1"/>
+            </wp:cNvGraphicFramePr>
+            <a:graphic xmlns:a="http://schemas.openxmlformats.org/drawingml/2006/main">
+              <a:graphicData uri="http://schemas.openxmlformats.org/drawingml/2006/picture">
+                <pic:pic xmlns:pic="http://schemas.openxmlformats.org/drawingml/2006/picture">
+                  <pic:nvPicPr>
+                    <pic:cNvPr id="0" name=""/>
+                    <pic:cNvPicPr/>
+                  </pic:nvPicPr>
+                  <pic:blipFill>
+                    <a:blip r:embed="rId31"/>
+                    <a:stretch>
+                      <a:fillRect/>
+                    </a:stretch>
+                  </pic:blipFill>
+                  <pic:spPr>
+                    <a:xfrm>
+                      <a:off x="0" y="0"/>
+                      <a:ext cx="5943600" cy="3571875"/>
+                    </a:xfrm>
+                    <a:prstGeom prst="rect">
+                      <a:avLst/>
+                    </a:prstGeom>
+                  </pic:spPr>
+                </pic:pic>
+              </a:graphicData>
+            </a:graphic>
+          </wp:inline>
+        </w:drawing>
+      </w:r>
+    </w:p>
+    <w:p>
+      <w:pPr>
+        <w:rPr>
+          <w:rFonts w:ascii="Arial" w:hAnsi="Arial" w:cs="Arial"/>
+          <w:b/>
+          <w:bCs/>
+          <w:color w:val="16191F"/>
+          <w:sz w:val="27"/>
+          <w:szCs w:val="27"/>
+          <w:shd w:val="clear" w:color="auto" w:fill="FAFAFA"/>
+        </w:rPr>
+      </w:pPr>
+    </w:p>
+    <w:p>
+      <w:pPr>
+        <w:rPr>
+          <w:rFonts w:ascii="Arial" w:hAnsi="Arial" w:cs="Arial"/>
+          <w:b/>
+          <w:bCs/>
+          <w:color w:val="16191F"/>
+          <w:sz w:val="27"/>
+          <w:szCs w:val="27"/>
+          <w:shd w:val="clear" w:color="auto" w:fill="FAFAFA"/>
+        </w:rPr>
+      </w:pPr>
+    </w:p>
+    <w:p>
+      <w:pPr>
+        <w:pStyle w:val="Heading1"/>
+        <w:jc w:val="center"/>
+        <w:rPr>
+          <w:rFonts w:eastAsia="Arial Unicode MS"/>
+          <w:sz w:val="72"/>
+          <w:szCs w:val="72"/>
+          <w:shd w:val="clear" w:color="auto" w:fill="FAFAFA"/>
+        </w:rPr>
+      </w:pPr>
+      <w:r>
+        <w:rPr>
+          <w:rFonts w:eastAsia="Arial Unicode MS"/>
+          <w:sz w:val="72"/>
+          <w:szCs w:val="72"/>
+          <w:shd w:val="clear" w:color="auto" w:fill="FAFAFA"/>
+        </w:rPr>
+        <w:t>The end</w:t>
       </w:r>
     </w:p>
     <w:sectPr>
@@ -923,6 +4731,52 @@
       <w:szCs w:val="16"/>
     </w:rPr>
   </w:style>
+  <w:style w:type="paragraph" w:styleId="HTMLPreformatted">
+    <w:name w:val="HTML Preformatted"/>
+    <w:basedOn w:val="Normal"/>
+    <w:link w:val="HTMLPreformattedChar"/>
+    <w:uiPriority w:val="99"/>
+    <w:unhideWhenUsed/>
+    <w:rsid w:val="00AE27DD"/>
+    <w:pPr>
+      <w:tabs>
+        <w:tab w:val="left" w:pos="916"/>
+        <w:tab w:val="left" w:pos="1832"/>
+        <w:tab w:val="left" w:pos="2748"/>
+        <w:tab w:val="left" w:pos="3664"/>
+        <w:tab w:val="left" w:pos="4580"/>
+        <w:tab w:val="left" w:pos="5496"/>
+        <w:tab w:val="left" w:pos="6412"/>
+        <w:tab w:val="left" w:pos="7328"/>
+        <w:tab w:val="left" w:pos="8244"/>
+        <w:tab w:val="left" w:pos="9160"/>
+        <w:tab w:val="left" w:pos="10076"/>
+        <w:tab w:val="left" w:pos="10992"/>
+        <w:tab w:val="left" w:pos="11908"/>
+        <w:tab w:val="left" w:pos="12824"/>
+        <w:tab w:val="left" w:pos="13740"/>
+        <w:tab w:val="left" w:pos="14656"/>
+      </w:tabs>
+      <w:spacing w:after="0" w:line="240" w:lineRule="auto"/>
+    </w:pPr>
+    <w:rPr>
+      <w:rFonts w:ascii="Courier New" w:eastAsia="Times New Roman" w:hAnsi="Courier New" w:cs="Courier New"/>
+      <w:sz w:val="20"/>
+      <w:szCs w:val="20"/>
+    </w:rPr>
+  </w:style>
+  <w:style w:type="character" w:customStyle="1" w:styleId="HTMLPreformattedChar">
+    <w:name w:val="HTML Preformatted Char"/>
+    <w:basedOn w:val="DefaultParagraphFont"/>
+    <w:link w:val="HTMLPreformatted"/>
+    <w:uiPriority w:val="99"/>
+    <w:rsid w:val="00AE27DD"/>
+    <w:rPr>
+      <w:rFonts w:ascii="Courier New" w:eastAsia="Times New Roman" w:hAnsi="Courier New" w:cs="Courier New"/>
+      <w:sz w:val="20"/>
+      <w:szCs w:val="20"/>
+    </w:rPr>
+  </w:style>
 </w:styles>
 </file>
 
@@ -1294,6 +5148,52 @@
       <w:szCs w:val="16"/>
     </w:rPr>
   </w:style>
+  <w:style w:type="paragraph" w:styleId="HTMLPreformatted">
+    <w:name w:val="HTML Preformatted"/>
+    <w:basedOn w:val="Normal"/>
+    <w:link w:val="HTMLPreformattedChar"/>
+    <w:uiPriority w:val="99"/>
+    <w:unhideWhenUsed/>
+    <w:rsid w:val="00AE27DD"/>
+    <w:pPr>
+      <w:tabs>
+        <w:tab w:val="left" w:pos="916"/>
+        <w:tab w:val="left" w:pos="1832"/>
+        <w:tab w:val="left" w:pos="2748"/>
+        <w:tab w:val="left" w:pos="3664"/>
+        <w:tab w:val="left" w:pos="4580"/>
+        <w:tab w:val="left" w:pos="5496"/>
+        <w:tab w:val="left" w:pos="6412"/>
+        <w:tab w:val="left" w:pos="7328"/>
+        <w:tab w:val="left" w:pos="8244"/>
+        <w:tab w:val="left" w:pos="9160"/>
+        <w:tab w:val="left" w:pos="10076"/>
+        <w:tab w:val="left" w:pos="10992"/>
+        <w:tab w:val="left" w:pos="11908"/>
+        <w:tab w:val="left" w:pos="12824"/>
+        <w:tab w:val="left" w:pos="13740"/>
+        <w:tab w:val="left" w:pos="14656"/>
+      </w:tabs>
+      <w:spacing w:after="0" w:line="240" w:lineRule="auto"/>
+    </w:pPr>
+    <w:rPr>
+      <w:rFonts w:ascii="Courier New" w:eastAsia="Times New Roman" w:hAnsi="Courier New" w:cs="Courier New"/>
+      <w:sz w:val="20"/>
+      <w:szCs w:val="20"/>
+    </w:rPr>
+  </w:style>
+  <w:style w:type="character" w:customStyle="1" w:styleId="HTMLPreformattedChar">
+    <w:name w:val="HTML Preformatted Char"/>
+    <w:basedOn w:val="DefaultParagraphFont"/>
+    <w:link w:val="HTMLPreformatted"/>
+    <w:uiPriority w:val="99"/>
+    <w:rsid w:val="00AE27DD"/>
+    <w:rPr>
+      <w:rFonts w:ascii="Courier New" w:eastAsia="Times New Roman" w:hAnsi="Courier New" w:cs="Courier New"/>
+      <w:sz w:val="20"/>
+      <w:szCs w:val="20"/>
+    </w:rPr>
+  </w:style>
 </w:styles>
 </file>
 

</xml_diff>